<commit_message>
updated doc/design database/Analysis requirement and design database.docx
</commit_message>
<xml_diff>
--- a/doc/design database/Analysis requirement and design database.docx
+++ b/doc/design database/Analysis requirement and design database.docx
@@ -13,7 +13,6 @@
           <w:szCs w:val="44"/>
         </w:rPr>
       </w:pPr>
-      <w:proofErr w:type="gramStart"/>
       <w:r>
         <w:rPr>
           <w:rFonts w:ascii="Times New Roman" w:hAnsi="Times New Roman" w:cs="Times New Roman"/>
@@ -22,18 +21,7 @@
           <w:sz w:val="44"/>
           <w:szCs w:val="44"/>
         </w:rPr>
-        <w:t>SCRUM  PROJECT</w:t>
-      </w:r>
-      <w:proofErr w:type="gramEnd"/>
-      <w:r>
-        <w:rPr>
-          <w:rFonts w:ascii="Times New Roman" w:hAnsi="Times New Roman" w:cs="Times New Roman"/>
-          <w:b/>
-          <w:color w:val="244061" w:themeColor="accent1" w:themeShade="80"/>
-          <w:sz w:val="44"/>
-          <w:szCs w:val="44"/>
-        </w:rPr>
-        <w:t xml:space="preserve"> MANAGEMENT SOFTWARE</w:t>
+        <w:t>SCRUM  PROJECT MANAGEMENT SOFTWARE</w:t>
       </w:r>
     </w:p>
     <w:p>
@@ -281,10 +269,10 @@
           <wp:anchor distT="0" distB="0" distL="114300" distR="114300" simplePos="0" relativeHeight="251685376" behindDoc="1" locked="0" layoutInCell="1" allowOverlap="1" wp14:anchorId="783DF104" wp14:editId="7B542EAB">
             <wp:simplePos x="0" y="0"/>
             <wp:positionH relativeFrom="column">
-              <wp:posOffset>-698500</wp:posOffset>
+              <wp:posOffset>-211612</wp:posOffset>
             </wp:positionH>
             <wp:positionV relativeFrom="paragraph">
-              <wp:posOffset>292100</wp:posOffset>
+              <wp:posOffset>232723</wp:posOffset>
             </wp:positionV>
             <wp:extent cx="6864985" cy="4526280"/>
             <wp:effectExtent l="0" t="0" r="0" b="0"/>
@@ -533,7 +521,6 @@
           <w:szCs w:val="28"/>
         </w:rPr>
       </w:pPr>
-      <w:bookmarkStart w:id="0" w:name="_GoBack"/>
       <w:r>
         <w:rPr>
           <w:rFonts w:ascii="Times New Roman" w:hAnsi="Times New Roman" w:cs="Times New Roman"/>
@@ -584,7 +571,6 @@
           </wp:inline>
         </w:drawing>
       </w:r>
-      <w:bookmarkEnd w:id="0"/>
     </w:p>
     <w:p>
       <w:pPr>
@@ -975,7 +961,6 @@
                 <w:szCs w:val="28"/>
               </w:rPr>
             </w:pPr>
-            <w:proofErr w:type="spellStart"/>
             <w:r>
               <w:rPr>
                 <w:rFonts w:ascii="Times New Roman" w:hAnsi="Times New Roman" w:cs="Times New Roman"/>
@@ -984,7 +969,6 @@
               </w:rPr>
               <w:t>ProjectID</w:t>
             </w:r>
-            <w:proofErr w:type="spellEnd"/>
           </w:p>
         </w:tc>
         <w:tc>
@@ -999,7 +983,6 @@
                 <w:szCs w:val="28"/>
               </w:rPr>
             </w:pPr>
-            <w:proofErr w:type="spellStart"/>
             <w:r>
               <w:rPr>
                 <w:rFonts w:ascii="Times New Roman" w:hAnsi="Times New Roman" w:cs="Times New Roman"/>
@@ -1008,7 +991,6 @@
               </w:rPr>
               <w:t>int</w:t>
             </w:r>
-            <w:proofErr w:type="spellEnd"/>
           </w:p>
         </w:tc>
         <w:tc>
@@ -1365,7 +1347,6 @@
                 <w:szCs w:val="28"/>
               </w:rPr>
             </w:pPr>
-            <w:proofErr w:type="spellStart"/>
             <w:r>
               <w:rPr>
                 <w:rFonts w:ascii="Times New Roman" w:hAnsi="Times New Roman" w:cs="Times New Roman"/>
@@ -1374,7 +1355,6 @@
               </w:rPr>
               <w:t>StartDate</w:t>
             </w:r>
-            <w:proofErr w:type="spellEnd"/>
           </w:p>
         </w:tc>
         <w:tc>
@@ -1389,7 +1369,6 @@
                 <w:szCs w:val="28"/>
               </w:rPr>
             </w:pPr>
-            <w:proofErr w:type="spellStart"/>
             <w:r>
               <w:rPr>
                 <w:rFonts w:ascii="Times New Roman" w:hAnsi="Times New Roman" w:cs="Times New Roman"/>
@@ -1398,7 +1377,6 @@
               </w:rPr>
               <w:t>DateTime</w:t>
             </w:r>
-            <w:proofErr w:type="spellEnd"/>
           </w:p>
         </w:tc>
         <w:tc>
@@ -1503,7 +1481,6 @@
                 <w:szCs w:val="28"/>
               </w:rPr>
             </w:pPr>
-            <w:proofErr w:type="spellStart"/>
             <w:r>
               <w:rPr>
                 <w:rFonts w:ascii="Times New Roman" w:hAnsi="Times New Roman" w:cs="Times New Roman"/>
@@ -1512,7 +1489,6 @@
               </w:rPr>
               <w:t>EndDate</w:t>
             </w:r>
-            <w:proofErr w:type="spellEnd"/>
           </w:p>
         </w:tc>
         <w:tc>
@@ -1527,7 +1503,6 @@
                 <w:szCs w:val="28"/>
               </w:rPr>
             </w:pPr>
-            <w:proofErr w:type="spellStart"/>
             <w:r>
               <w:rPr>
                 <w:rFonts w:ascii="Times New Roman" w:hAnsi="Times New Roman" w:cs="Times New Roman"/>
@@ -1536,7 +1511,6 @@
               </w:rPr>
               <w:t>DateTime</w:t>
             </w:r>
-            <w:proofErr w:type="spellEnd"/>
           </w:p>
         </w:tc>
         <w:tc>
@@ -1641,7 +1615,6 @@
                 <w:szCs w:val="28"/>
               </w:rPr>
             </w:pPr>
-            <w:proofErr w:type="spellStart"/>
             <w:r>
               <w:rPr>
                 <w:rFonts w:ascii="Times New Roman" w:hAnsi="Times New Roman" w:cs="Times New Roman"/>
@@ -1650,7 +1623,6 @@
               </w:rPr>
               <w:t>ProjectOwner</w:t>
             </w:r>
-            <w:proofErr w:type="spellEnd"/>
           </w:p>
         </w:tc>
         <w:tc>
@@ -1665,7 +1637,6 @@
                 <w:szCs w:val="28"/>
               </w:rPr>
             </w:pPr>
-            <w:proofErr w:type="spellStart"/>
             <w:r>
               <w:rPr>
                 <w:rFonts w:ascii="Times New Roman" w:hAnsi="Times New Roman" w:cs="Times New Roman"/>
@@ -1674,7 +1645,6 @@
               </w:rPr>
               <w:t>int</w:t>
             </w:r>
-            <w:proofErr w:type="spellEnd"/>
           </w:p>
         </w:tc>
         <w:tc>
@@ -1782,7 +1752,6 @@
                 <w:szCs w:val="28"/>
               </w:rPr>
             </w:pPr>
-            <w:proofErr w:type="spellStart"/>
             <w:r>
               <w:rPr>
                 <w:rFonts w:ascii="Times New Roman" w:hAnsi="Times New Roman" w:cs="Times New Roman"/>
@@ -1791,7 +1760,6 @@
               </w:rPr>
               <w:t>ClientID</w:t>
             </w:r>
-            <w:proofErr w:type="spellEnd"/>
           </w:p>
         </w:tc>
         <w:tc>
@@ -1806,7 +1774,6 @@
                 <w:szCs w:val="28"/>
               </w:rPr>
             </w:pPr>
-            <w:proofErr w:type="spellStart"/>
             <w:r>
               <w:rPr>
                 <w:rFonts w:ascii="Times New Roman" w:hAnsi="Times New Roman" w:cs="Times New Roman"/>
@@ -1815,7 +1782,6 @@
               </w:rPr>
               <w:t>int</w:t>
             </w:r>
-            <w:proofErr w:type="spellEnd"/>
           </w:p>
         </w:tc>
         <w:tc>
@@ -2227,7 +2193,6 @@
                 <w:szCs w:val="28"/>
               </w:rPr>
             </w:pPr>
-            <w:proofErr w:type="spellStart"/>
             <w:r>
               <w:rPr>
                 <w:rFonts w:ascii="Times New Roman" w:hAnsi="Times New Roman" w:cs="Times New Roman"/>
@@ -2236,7 +2201,6 @@
               </w:rPr>
               <w:t>SprintID</w:t>
             </w:r>
-            <w:proofErr w:type="spellEnd"/>
           </w:p>
         </w:tc>
         <w:tc>
@@ -2251,7 +2215,6 @@
                 <w:szCs w:val="28"/>
               </w:rPr>
             </w:pPr>
-            <w:proofErr w:type="spellStart"/>
             <w:r>
               <w:rPr>
                 <w:rFonts w:ascii="Times New Roman" w:hAnsi="Times New Roman" w:cs="Times New Roman"/>
@@ -2260,7 +2223,6 @@
               </w:rPr>
               <w:t>int</w:t>
             </w:r>
-            <w:proofErr w:type="spellEnd"/>
           </w:p>
         </w:tc>
         <w:tc>
@@ -2617,7 +2579,6 @@
                 <w:szCs w:val="28"/>
               </w:rPr>
             </w:pPr>
-            <w:proofErr w:type="spellStart"/>
             <w:r>
               <w:rPr>
                 <w:rFonts w:ascii="Times New Roman" w:hAnsi="Times New Roman" w:cs="Times New Roman"/>
@@ -2626,7 +2587,6 @@
               </w:rPr>
               <w:t>StartDate</w:t>
             </w:r>
-            <w:proofErr w:type="spellEnd"/>
           </w:p>
         </w:tc>
         <w:tc>
@@ -2641,7 +2601,6 @@
                 <w:szCs w:val="28"/>
               </w:rPr>
             </w:pPr>
-            <w:proofErr w:type="spellStart"/>
             <w:r>
               <w:rPr>
                 <w:rFonts w:ascii="Times New Roman" w:hAnsi="Times New Roman" w:cs="Times New Roman"/>
@@ -2650,7 +2609,6 @@
               </w:rPr>
               <w:t>Datetime</w:t>
             </w:r>
-            <w:proofErr w:type="spellEnd"/>
           </w:p>
         </w:tc>
         <w:tc>
@@ -2748,7 +2706,6 @@
                 <w:szCs w:val="28"/>
               </w:rPr>
             </w:pPr>
-            <w:proofErr w:type="spellStart"/>
             <w:r>
               <w:rPr>
                 <w:rFonts w:ascii="Times New Roman" w:hAnsi="Times New Roman" w:cs="Times New Roman"/>
@@ -2757,7 +2714,6 @@
               </w:rPr>
               <w:t>EndDate</w:t>
             </w:r>
-            <w:proofErr w:type="spellEnd"/>
           </w:p>
         </w:tc>
         <w:tc>
@@ -2772,23 +2728,13 @@
                 <w:szCs w:val="28"/>
               </w:rPr>
             </w:pPr>
-            <w:proofErr w:type="spellStart"/>
-            <w:r>
-              <w:rPr>
-                <w:rFonts w:ascii="Times New Roman" w:hAnsi="Times New Roman" w:cs="Times New Roman"/>
-                <w:sz w:val="28"/>
-                <w:szCs w:val="28"/>
-              </w:rPr>
-              <w:t>Datetime</w:t>
-            </w:r>
-            <w:proofErr w:type="spellEnd"/>
-            <w:r>
-              <w:rPr>
-                <w:rFonts w:ascii="Times New Roman" w:hAnsi="Times New Roman" w:cs="Times New Roman"/>
-                <w:sz w:val="28"/>
-                <w:szCs w:val="28"/>
-              </w:rPr>
-              <w:t xml:space="preserve"> </w:t>
+            <w:r>
+              <w:rPr>
+                <w:rFonts w:ascii="Times New Roman" w:hAnsi="Times New Roman" w:cs="Times New Roman"/>
+                <w:sz w:val="28"/>
+                <w:szCs w:val="28"/>
+              </w:rPr>
+              <w:t xml:space="preserve">Datetime </w:t>
             </w:r>
           </w:p>
         </w:tc>
@@ -2886,7 +2832,6 @@
                 <w:szCs w:val="28"/>
               </w:rPr>
             </w:pPr>
-            <w:proofErr w:type="spellStart"/>
             <w:r>
               <w:rPr>
                 <w:rFonts w:ascii="Times New Roman" w:hAnsi="Times New Roman" w:cs="Times New Roman"/>
@@ -2895,7 +2840,6 @@
               </w:rPr>
               <w:t>StateID</w:t>
             </w:r>
-            <w:proofErr w:type="spellEnd"/>
           </w:p>
         </w:tc>
         <w:tc>
@@ -2910,7 +2854,6 @@
                 <w:szCs w:val="28"/>
               </w:rPr>
             </w:pPr>
-            <w:proofErr w:type="spellStart"/>
             <w:r>
               <w:rPr>
                 <w:rFonts w:ascii="Times New Roman" w:hAnsi="Times New Roman" w:cs="Times New Roman"/>
@@ -2919,7 +2862,6 @@
               </w:rPr>
               <w:t>int</w:t>
             </w:r>
-            <w:proofErr w:type="spellEnd"/>
           </w:p>
         </w:tc>
         <w:tc>
@@ -3016,7 +2958,6 @@
                 <w:szCs w:val="28"/>
               </w:rPr>
             </w:pPr>
-            <w:proofErr w:type="spellStart"/>
             <w:r>
               <w:rPr>
                 <w:rFonts w:ascii="Times New Roman" w:hAnsi="Times New Roman" w:cs="Times New Roman"/>
@@ -3025,7 +2966,6 @@
               </w:rPr>
               <w:t>ProjectID</w:t>
             </w:r>
-            <w:proofErr w:type="spellEnd"/>
           </w:p>
         </w:tc>
         <w:tc>
@@ -3040,7 +2980,6 @@
                 <w:szCs w:val="28"/>
               </w:rPr>
             </w:pPr>
-            <w:proofErr w:type="spellStart"/>
             <w:r>
               <w:rPr>
                 <w:rFonts w:ascii="Times New Roman" w:hAnsi="Times New Roman" w:cs="Times New Roman"/>
@@ -3049,7 +2988,6 @@
               </w:rPr>
               <w:t>int</w:t>
             </w:r>
-            <w:proofErr w:type="spellEnd"/>
           </w:p>
         </w:tc>
         <w:tc>
@@ -3146,7 +3084,6 @@
                 <w:szCs w:val="28"/>
               </w:rPr>
             </w:pPr>
-            <w:proofErr w:type="spellStart"/>
             <w:r>
               <w:rPr>
                 <w:rFonts w:ascii="Times New Roman" w:hAnsi="Times New Roman" w:cs="Times New Roman"/>
@@ -3155,7 +3092,6 @@
               </w:rPr>
               <w:t>PlanVelocity</w:t>
             </w:r>
-            <w:proofErr w:type="spellEnd"/>
           </w:p>
         </w:tc>
         <w:tc>
@@ -3274,7 +3210,6 @@
                 <w:szCs w:val="28"/>
               </w:rPr>
             </w:pPr>
-            <w:proofErr w:type="spellStart"/>
             <w:r>
               <w:rPr>
                 <w:rFonts w:ascii="Times New Roman" w:hAnsi="Times New Roman" w:cs="Times New Roman"/>
@@ -3283,7 +3218,6 @@
               </w:rPr>
               <w:t>PlanEst</w:t>
             </w:r>
-            <w:proofErr w:type="spellEnd"/>
           </w:p>
         </w:tc>
         <w:tc>
@@ -3402,7 +3336,6 @@
                 <w:szCs w:val="28"/>
               </w:rPr>
             </w:pPr>
-            <w:proofErr w:type="spellStart"/>
             <w:r>
               <w:rPr>
                 <w:rFonts w:ascii="Times New Roman" w:hAnsi="Times New Roman" w:cs="Times New Roman"/>
@@ -3411,7 +3344,6 @@
               </w:rPr>
               <w:t>TaskEst</w:t>
             </w:r>
-            <w:proofErr w:type="spellEnd"/>
           </w:p>
         </w:tc>
         <w:tc>
@@ -3908,7 +3840,6 @@
                 <w:szCs w:val="28"/>
               </w:rPr>
             </w:pPr>
-            <w:proofErr w:type="spellStart"/>
             <w:r>
               <w:rPr>
                 <w:rFonts w:ascii="Times New Roman" w:hAnsi="Times New Roman" w:cs="Times New Roman"/>
@@ -3917,7 +3848,6 @@
               </w:rPr>
               <w:t>Avtive</w:t>
             </w:r>
-            <w:proofErr w:type="spellEnd"/>
           </w:p>
         </w:tc>
         <w:tc>
@@ -4024,23 +3954,13 @@
           <w:szCs w:val="28"/>
         </w:rPr>
       </w:pPr>
-      <w:proofErr w:type="spellStart"/>
       <w:r>
         <w:rPr>
           <w:rFonts w:ascii="Times New Roman" w:hAnsi="Times New Roman" w:cs="Times New Roman"/>
           <w:sz w:val="28"/>
           <w:szCs w:val="28"/>
         </w:rPr>
-        <w:t>SprintState</w:t>
-      </w:r>
-      <w:proofErr w:type="spellEnd"/>
-      <w:r>
-        <w:rPr>
-          <w:rFonts w:ascii="Times New Roman" w:hAnsi="Times New Roman" w:cs="Times New Roman"/>
-          <w:sz w:val="28"/>
-          <w:szCs w:val="28"/>
-        </w:rPr>
-        <w:t>:</w:t>
+        <w:t>SprintState:</w:t>
       </w:r>
     </w:p>
     <w:tbl>
@@ -4232,7 +4152,6 @@
                 <w:szCs w:val="28"/>
               </w:rPr>
             </w:pPr>
-            <w:proofErr w:type="spellStart"/>
             <w:r>
               <w:rPr>
                 <w:rFonts w:ascii="Times New Roman" w:hAnsi="Times New Roman" w:cs="Times New Roman"/>
@@ -4241,7 +4160,6 @@
               </w:rPr>
               <w:t>SprintStateID</w:t>
             </w:r>
-            <w:proofErr w:type="spellEnd"/>
           </w:p>
         </w:tc>
         <w:tc>
@@ -4256,7 +4174,6 @@
                 <w:szCs w:val="28"/>
               </w:rPr>
             </w:pPr>
-            <w:proofErr w:type="spellStart"/>
             <w:r>
               <w:rPr>
                 <w:rFonts w:ascii="Times New Roman" w:hAnsi="Times New Roman" w:cs="Times New Roman"/>
@@ -4265,7 +4182,6 @@
               </w:rPr>
               <w:t>int</w:t>
             </w:r>
-            <w:proofErr w:type="spellEnd"/>
           </w:p>
         </w:tc>
         <w:tc>
@@ -4808,7 +4724,6 @@
                 <w:szCs w:val="28"/>
               </w:rPr>
             </w:pPr>
-            <w:proofErr w:type="spellStart"/>
             <w:r>
               <w:rPr>
                 <w:rFonts w:ascii="Times New Roman" w:hAnsi="Times New Roman" w:cs="Times New Roman"/>
@@ -4817,7 +4732,6 @@
               </w:rPr>
               <w:t>ClientID</w:t>
             </w:r>
-            <w:proofErr w:type="spellEnd"/>
           </w:p>
         </w:tc>
         <w:tc>
@@ -4832,7 +4746,6 @@
                 <w:szCs w:val="28"/>
               </w:rPr>
             </w:pPr>
-            <w:proofErr w:type="spellStart"/>
             <w:r>
               <w:rPr>
                 <w:rFonts w:ascii="Times New Roman" w:hAnsi="Times New Roman" w:cs="Times New Roman"/>
@@ -4841,7 +4754,6 @@
               </w:rPr>
               <w:t>Int</w:t>
             </w:r>
-            <w:proofErr w:type="spellEnd"/>
           </w:p>
         </w:tc>
         <w:tc>
@@ -5482,7 +5394,6 @@
                 <w:szCs w:val="28"/>
               </w:rPr>
             </w:pPr>
-            <w:proofErr w:type="spellStart"/>
             <w:r>
               <w:rPr>
                 <w:rFonts w:ascii="Times New Roman" w:hAnsi="Times New Roman" w:cs="Times New Roman"/>
@@ -5491,7 +5402,6 @@
               </w:rPr>
               <w:t>StartDate</w:t>
             </w:r>
-            <w:proofErr w:type="spellEnd"/>
           </w:p>
         </w:tc>
         <w:tc>
@@ -5506,7 +5416,6 @@
                 <w:szCs w:val="28"/>
               </w:rPr>
             </w:pPr>
-            <w:proofErr w:type="spellStart"/>
             <w:r>
               <w:rPr>
                 <w:rFonts w:ascii="Times New Roman" w:hAnsi="Times New Roman" w:cs="Times New Roman"/>
@@ -5515,7 +5424,6 @@
               </w:rPr>
               <w:t>Datetime</w:t>
             </w:r>
-            <w:proofErr w:type="spellEnd"/>
           </w:p>
         </w:tc>
         <w:tc>
@@ -5612,7 +5520,6 @@
                 <w:szCs w:val="28"/>
               </w:rPr>
             </w:pPr>
-            <w:proofErr w:type="spellStart"/>
             <w:r>
               <w:rPr>
                 <w:rFonts w:ascii="Times New Roman" w:hAnsi="Times New Roman" w:cs="Times New Roman"/>
@@ -5621,7 +5528,6 @@
               </w:rPr>
               <w:t>EndDate</w:t>
             </w:r>
-            <w:proofErr w:type="spellEnd"/>
           </w:p>
         </w:tc>
         <w:tc>
@@ -5636,7 +5542,6 @@
                 <w:szCs w:val="28"/>
               </w:rPr>
             </w:pPr>
-            <w:proofErr w:type="spellStart"/>
             <w:r>
               <w:rPr>
                 <w:rFonts w:ascii="Times New Roman" w:hAnsi="Times New Roman" w:cs="Times New Roman"/>
@@ -5645,7 +5550,6 @@
               </w:rPr>
               <w:t>Datetime</w:t>
             </w:r>
-            <w:proofErr w:type="spellEnd"/>
           </w:p>
         </w:tc>
         <w:tc>
@@ -5848,23 +5752,13 @@
           <w:szCs w:val="28"/>
         </w:rPr>
       </w:pPr>
-      <w:proofErr w:type="spellStart"/>
       <w:r>
         <w:rPr>
           <w:rFonts w:ascii="Times New Roman" w:hAnsi="Times New Roman" w:cs="Times New Roman"/>
           <w:sz w:val="28"/>
           <w:szCs w:val="28"/>
         </w:rPr>
-        <w:t>UserStory</w:t>
-      </w:r>
-      <w:proofErr w:type="spellEnd"/>
-      <w:r>
-        <w:rPr>
-          <w:rFonts w:ascii="Times New Roman" w:hAnsi="Times New Roman" w:cs="Times New Roman"/>
-          <w:sz w:val="28"/>
-          <w:szCs w:val="28"/>
-        </w:rPr>
-        <w:t>:</w:t>
+        <w:t>UserStory:</w:t>
       </w:r>
     </w:p>
     <w:tbl>
@@ -6057,7 +5951,6 @@
                 <w:szCs w:val="28"/>
               </w:rPr>
             </w:pPr>
-            <w:proofErr w:type="spellStart"/>
             <w:r>
               <w:rPr>
                 <w:rFonts w:ascii="Times New Roman" w:hAnsi="Times New Roman" w:cs="Times New Roman"/>
@@ -6066,7 +5959,6 @@
               </w:rPr>
               <w:t>UserStoryID</w:t>
             </w:r>
-            <w:proofErr w:type="spellEnd"/>
           </w:p>
         </w:tc>
         <w:tc>
@@ -6081,7 +5973,6 @@
                 <w:szCs w:val="28"/>
               </w:rPr>
             </w:pPr>
-            <w:proofErr w:type="spellStart"/>
             <w:r>
               <w:rPr>
                 <w:rFonts w:ascii="Times New Roman" w:hAnsi="Times New Roman" w:cs="Times New Roman"/>
@@ -6090,7 +5981,6 @@
               </w:rPr>
               <w:t>Int</w:t>
             </w:r>
-            <w:proofErr w:type="spellEnd"/>
           </w:p>
         </w:tc>
         <w:tc>
@@ -6343,7 +6233,6 @@
                 <w:szCs w:val="28"/>
               </w:rPr>
             </w:pPr>
-            <w:proofErr w:type="spellStart"/>
             <w:r>
               <w:rPr>
                 <w:rFonts w:ascii="Times New Roman" w:hAnsi="Times New Roman" w:cs="Times New Roman"/>
@@ -6352,7 +6241,6 @@
               </w:rPr>
               <w:t>Int</w:t>
             </w:r>
-            <w:proofErr w:type="spellEnd"/>
           </w:p>
         </w:tc>
         <w:tc>
@@ -6449,7 +6337,6 @@
                 <w:szCs w:val="28"/>
               </w:rPr>
             </w:pPr>
-            <w:proofErr w:type="spellStart"/>
             <w:r>
               <w:rPr>
                 <w:rFonts w:ascii="Times New Roman" w:hAnsi="Times New Roman" w:cs="Times New Roman"/>
@@ -6458,7 +6345,6 @@
               </w:rPr>
               <w:t>ParentID</w:t>
             </w:r>
-            <w:proofErr w:type="spellEnd"/>
           </w:p>
         </w:tc>
         <w:tc>
@@ -6473,7 +6359,6 @@
                 <w:szCs w:val="28"/>
               </w:rPr>
             </w:pPr>
-            <w:proofErr w:type="spellStart"/>
             <w:r>
               <w:rPr>
                 <w:rFonts w:ascii="Times New Roman" w:hAnsi="Times New Roman" w:cs="Times New Roman"/>
@@ -6482,7 +6367,6 @@
               </w:rPr>
               <w:t>Int</w:t>
             </w:r>
-            <w:proofErr w:type="spellEnd"/>
           </w:p>
         </w:tc>
         <w:tc>
@@ -6579,7 +6463,6 @@
                 <w:szCs w:val="28"/>
               </w:rPr>
             </w:pPr>
-            <w:proofErr w:type="spellStart"/>
             <w:r>
               <w:rPr>
                 <w:rFonts w:ascii="Times New Roman" w:hAnsi="Times New Roman" w:cs="Times New Roman"/>
@@ -6588,7 +6471,6 @@
               </w:rPr>
               <w:t>SprintID</w:t>
             </w:r>
-            <w:proofErr w:type="spellEnd"/>
           </w:p>
         </w:tc>
         <w:tc>
@@ -6603,7 +6485,6 @@
                 <w:szCs w:val="28"/>
               </w:rPr>
             </w:pPr>
-            <w:proofErr w:type="spellStart"/>
             <w:r>
               <w:rPr>
                 <w:rFonts w:ascii="Times New Roman" w:hAnsi="Times New Roman" w:cs="Times New Roman"/>
@@ -6612,7 +6493,6 @@
               </w:rPr>
               <w:t>Int</w:t>
             </w:r>
-            <w:proofErr w:type="spellEnd"/>
           </w:p>
         </w:tc>
         <w:tc>
@@ -6709,7 +6589,6 @@
                 <w:szCs w:val="28"/>
               </w:rPr>
             </w:pPr>
-            <w:proofErr w:type="spellStart"/>
             <w:r>
               <w:rPr>
                 <w:rFonts w:ascii="Times New Roman" w:hAnsi="Times New Roman" w:cs="Times New Roman"/>
@@ -6718,7 +6597,6 @@
               </w:rPr>
               <w:t>StateID</w:t>
             </w:r>
-            <w:proofErr w:type="spellEnd"/>
           </w:p>
         </w:tc>
         <w:tc>
@@ -6733,7 +6611,6 @@
                 <w:szCs w:val="28"/>
               </w:rPr>
             </w:pPr>
-            <w:proofErr w:type="spellStart"/>
             <w:r>
               <w:rPr>
                 <w:rFonts w:ascii="Times New Roman" w:hAnsi="Times New Roman" w:cs="Times New Roman"/>
@@ -6742,7 +6619,6 @@
               </w:rPr>
               <w:t>Int</w:t>
             </w:r>
-            <w:proofErr w:type="spellEnd"/>
           </w:p>
         </w:tc>
         <w:tc>
@@ -6839,7 +6715,6 @@
                 <w:szCs w:val="28"/>
               </w:rPr>
             </w:pPr>
-            <w:proofErr w:type="spellStart"/>
             <w:r>
               <w:rPr>
                 <w:rFonts w:ascii="Times New Roman" w:hAnsi="Times New Roman" w:cs="Times New Roman"/>
@@ -6848,7 +6723,6 @@
               </w:rPr>
               <w:t>BusinessValue</w:t>
             </w:r>
-            <w:proofErr w:type="spellEnd"/>
           </w:p>
         </w:tc>
         <w:tc>
@@ -6863,7 +6737,6 @@
                 <w:szCs w:val="28"/>
               </w:rPr>
             </w:pPr>
-            <w:proofErr w:type="spellStart"/>
             <w:r>
               <w:rPr>
                 <w:rFonts w:ascii="Times New Roman" w:hAnsi="Times New Roman" w:cs="Times New Roman"/>
@@ -6872,7 +6745,6 @@
               </w:rPr>
               <w:t>Int</w:t>
             </w:r>
-            <w:proofErr w:type="spellEnd"/>
           </w:p>
         </w:tc>
         <w:tc>
@@ -6969,7 +6841,6 @@
                 <w:szCs w:val="28"/>
               </w:rPr>
             </w:pPr>
-            <w:proofErr w:type="spellStart"/>
             <w:r>
               <w:rPr>
                 <w:rFonts w:ascii="Times New Roman" w:hAnsi="Times New Roman" w:cs="Times New Roman"/>
@@ -6978,7 +6849,6 @@
               </w:rPr>
               <w:t>PlanEst</w:t>
             </w:r>
-            <w:proofErr w:type="spellEnd"/>
           </w:p>
         </w:tc>
         <w:tc>
@@ -7097,7 +6967,6 @@
                 <w:szCs w:val="28"/>
               </w:rPr>
             </w:pPr>
-            <w:proofErr w:type="spellStart"/>
             <w:r>
               <w:rPr>
                 <w:rFonts w:ascii="Times New Roman" w:hAnsi="Times New Roman" w:cs="Times New Roman"/>
@@ -7106,7 +6975,6 @@
               </w:rPr>
               <w:t>TaskEst</w:t>
             </w:r>
-            <w:proofErr w:type="spellEnd"/>
           </w:p>
         </w:tc>
         <w:tc>
@@ -7225,7 +7093,6 @@
                 <w:szCs w:val="28"/>
               </w:rPr>
             </w:pPr>
-            <w:proofErr w:type="spellStart"/>
             <w:r>
               <w:rPr>
                 <w:rFonts w:ascii="Times New Roman" w:hAnsi="Times New Roman" w:cs="Times New Roman"/>
@@ -7234,7 +7101,6 @@
               </w:rPr>
               <w:t>ToDo</w:t>
             </w:r>
-            <w:proofErr w:type="spellEnd"/>
           </w:p>
         </w:tc>
         <w:tc>
@@ -7605,7 +7471,6 @@
                 <w:szCs w:val="28"/>
               </w:rPr>
             </w:pPr>
-            <w:proofErr w:type="spellStart"/>
             <w:r>
               <w:rPr>
                 <w:rFonts w:ascii="Times New Roman" w:hAnsi="Times New Roman" w:cs="Times New Roman"/>
@@ -7614,7 +7479,6 @@
               </w:rPr>
               <w:t>ProjectID</w:t>
             </w:r>
-            <w:proofErr w:type="spellEnd"/>
           </w:p>
         </w:tc>
         <w:tc>
@@ -7629,7 +7493,6 @@
                 <w:szCs w:val="28"/>
               </w:rPr>
             </w:pPr>
-            <w:proofErr w:type="spellStart"/>
             <w:r>
               <w:rPr>
                 <w:rFonts w:ascii="Times New Roman" w:hAnsi="Times New Roman" w:cs="Times New Roman"/>
@@ -7638,7 +7501,6 @@
               </w:rPr>
               <w:t>Int</w:t>
             </w:r>
-            <w:proofErr w:type="spellEnd"/>
           </w:p>
         </w:tc>
         <w:tc>
@@ -7861,7 +7723,6 @@
                 <w:szCs w:val="28"/>
               </w:rPr>
             </w:pPr>
-            <w:proofErr w:type="spellStart"/>
             <w:r>
               <w:rPr>
                 <w:rFonts w:ascii="Times New Roman" w:hAnsi="Times New Roman" w:cs="Times New Roman"/>
@@ -7870,7 +7731,6 @@
               </w:rPr>
               <w:t>StartDate</w:t>
             </w:r>
-            <w:proofErr w:type="spellEnd"/>
           </w:p>
         </w:tc>
         <w:tc>
@@ -7885,7 +7745,6 @@
                 <w:szCs w:val="28"/>
               </w:rPr>
             </w:pPr>
-            <w:proofErr w:type="spellStart"/>
             <w:r>
               <w:rPr>
                 <w:rFonts w:ascii="Times New Roman" w:hAnsi="Times New Roman" w:cs="Times New Roman"/>
@@ -7894,7 +7753,6 @@
               </w:rPr>
               <w:t>Datetime</w:t>
             </w:r>
-            <w:proofErr w:type="spellEnd"/>
           </w:p>
         </w:tc>
         <w:tc>
@@ -7991,7 +7849,6 @@
                 <w:szCs w:val="28"/>
               </w:rPr>
             </w:pPr>
-            <w:proofErr w:type="spellStart"/>
             <w:r>
               <w:rPr>
                 <w:rFonts w:ascii="Times New Roman" w:hAnsi="Times New Roman" w:cs="Times New Roman"/>
@@ -8000,7 +7857,6 @@
               </w:rPr>
               <w:t>EndDate</w:t>
             </w:r>
-            <w:proofErr w:type="spellEnd"/>
           </w:p>
         </w:tc>
         <w:tc>
@@ -8015,7 +7871,6 @@
                 <w:szCs w:val="28"/>
               </w:rPr>
             </w:pPr>
-            <w:proofErr w:type="spellStart"/>
             <w:r>
               <w:rPr>
                 <w:rFonts w:ascii="Times New Roman" w:hAnsi="Times New Roman" w:cs="Times New Roman"/>
@@ -8024,7 +7879,6 @@
               </w:rPr>
               <w:t>Datetime</w:t>
             </w:r>
-            <w:proofErr w:type="spellEnd"/>
           </w:p>
         </w:tc>
         <w:tc>
@@ -8235,7 +8089,6 @@
           <w:szCs w:val="28"/>
         </w:rPr>
       </w:pPr>
-      <w:proofErr w:type="spellStart"/>
       <w:r>
         <w:rPr>
           <w:rFonts w:ascii="Times New Roman" w:hAnsi="Times New Roman" w:cs="Times New Roman"/>
@@ -8250,16 +8103,7 @@
           <w:sz w:val="28"/>
           <w:szCs w:val="28"/>
         </w:rPr>
-        <w:t>Attachment</w:t>
-      </w:r>
-      <w:proofErr w:type="spellEnd"/>
-      <w:r>
-        <w:rPr>
-          <w:rFonts w:ascii="Times New Roman" w:hAnsi="Times New Roman" w:cs="Times New Roman"/>
-          <w:sz w:val="28"/>
-          <w:szCs w:val="28"/>
-        </w:rPr>
-        <w:t>:</w:t>
+        <w:t>Attachment:</w:t>
       </w:r>
     </w:p>
     <w:tbl>
@@ -8451,7 +8295,6 @@
                 <w:szCs w:val="28"/>
               </w:rPr>
             </w:pPr>
-            <w:proofErr w:type="spellStart"/>
             <w:r>
               <w:rPr>
                 <w:rFonts w:ascii="Times New Roman" w:hAnsi="Times New Roman" w:cs="Times New Roman"/>
@@ -8468,7 +8311,6 @@
               </w:rPr>
               <w:t>AttachmentID</w:t>
             </w:r>
-            <w:proofErr w:type="spellEnd"/>
           </w:p>
         </w:tc>
         <w:tc>
@@ -8483,7 +8325,6 @@
                 <w:szCs w:val="28"/>
               </w:rPr>
             </w:pPr>
-            <w:proofErr w:type="spellStart"/>
             <w:r>
               <w:rPr>
                 <w:rFonts w:ascii="Times New Roman" w:hAnsi="Times New Roman" w:cs="Times New Roman"/>
@@ -8492,7 +8333,6 @@
               </w:rPr>
               <w:t>Int</w:t>
             </w:r>
-            <w:proofErr w:type="spellEnd"/>
           </w:p>
         </w:tc>
         <w:tc>
@@ -8731,7 +8571,6 @@
                 <w:szCs w:val="28"/>
               </w:rPr>
             </w:pPr>
-            <w:proofErr w:type="spellStart"/>
             <w:r>
               <w:rPr>
                 <w:rFonts w:ascii="Times New Roman" w:hAnsi="Times New Roman" w:cs="Times New Roman"/>
@@ -8740,7 +8579,6 @@
               </w:rPr>
               <w:t>FilePath</w:t>
             </w:r>
-            <w:proofErr w:type="spellEnd"/>
           </w:p>
         </w:tc>
         <w:tc>
@@ -8867,7 +8705,6 @@
                 <w:szCs w:val="28"/>
               </w:rPr>
             </w:pPr>
-            <w:proofErr w:type="spellStart"/>
             <w:r>
               <w:rPr>
                 <w:rFonts w:ascii="Times New Roman" w:hAnsi="Times New Roman" w:cs="Times New Roman"/>
@@ -8876,7 +8713,6 @@
               </w:rPr>
               <w:t>UserStoryID</w:t>
             </w:r>
-            <w:proofErr w:type="spellEnd"/>
           </w:p>
         </w:tc>
         <w:tc>
@@ -8891,7 +8727,6 @@
                 <w:szCs w:val="28"/>
               </w:rPr>
             </w:pPr>
-            <w:proofErr w:type="spellStart"/>
             <w:r>
               <w:rPr>
                 <w:rFonts w:ascii="Times New Roman" w:hAnsi="Times New Roman" w:cs="Times New Roman"/>
@@ -8900,7 +8735,6 @@
               </w:rPr>
               <w:t>Int</w:t>
             </w:r>
-            <w:proofErr w:type="spellEnd"/>
           </w:p>
         </w:tc>
         <w:tc>
@@ -9123,7 +8957,6 @@
                 <w:szCs w:val="28"/>
               </w:rPr>
             </w:pPr>
-            <w:proofErr w:type="spellStart"/>
             <w:r>
               <w:rPr>
                 <w:rFonts w:ascii="Times New Roman" w:hAnsi="Times New Roman" w:cs="Times New Roman"/>
@@ -9132,7 +8965,6 @@
               </w:rPr>
               <w:t>CreatedDate</w:t>
             </w:r>
-            <w:proofErr w:type="spellEnd"/>
           </w:p>
         </w:tc>
         <w:tc>
@@ -9147,7 +8979,6 @@
                 <w:szCs w:val="28"/>
               </w:rPr>
             </w:pPr>
-            <w:proofErr w:type="spellStart"/>
             <w:r>
               <w:rPr>
                 <w:rFonts w:ascii="Times New Roman" w:hAnsi="Times New Roman" w:cs="Times New Roman"/>
@@ -9156,7 +8987,6 @@
               </w:rPr>
               <w:t>datetime</w:t>
             </w:r>
-            <w:proofErr w:type="spellEnd"/>
           </w:p>
         </w:tc>
         <w:tc>
@@ -9241,23 +9071,13 @@
           <w:szCs w:val="28"/>
         </w:rPr>
       </w:pPr>
-      <w:proofErr w:type="spellStart"/>
       <w:r>
         <w:rPr>
           <w:rFonts w:ascii="Times New Roman" w:hAnsi="Times New Roman" w:cs="Times New Roman"/>
           <w:sz w:val="28"/>
           <w:szCs w:val="28"/>
         </w:rPr>
-        <w:t>TaskAttachment</w:t>
-      </w:r>
-      <w:proofErr w:type="spellEnd"/>
-      <w:r>
-        <w:rPr>
-          <w:rFonts w:ascii="Times New Roman" w:hAnsi="Times New Roman" w:cs="Times New Roman"/>
-          <w:sz w:val="28"/>
-          <w:szCs w:val="28"/>
-        </w:rPr>
-        <w:t>:</w:t>
+        <w:t>TaskAttachment:</w:t>
       </w:r>
     </w:p>
     <w:tbl>
@@ -9449,7 +9269,6 @@
                 <w:szCs w:val="28"/>
               </w:rPr>
             </w:pPr>
-            <w:proofErr w:type="spellStart"/>
             <w:r>
               <w:rPr>
                 <w:rFonts w:ascii="Times New Roman" w:hAnsi="Times New Roman" w:cs="Times New Roman"/>
@@ -9466,7 +9285,6 @@
               </w:rPr>
               <w:t>AttachmentID</w:t>
             </w:r>
-            <w:proofErr w:type="spellEnd"/>
           </w:p>
         </w:tc>
         <w:tc>
@@ -9481,7 +9299,6 @@
                 <w:szCs w:val="28"/>
               </w:rPr>
             </w:pPr>
-            <w:proofErr w:type="spellStart"/>
             <w:r>
               <w:rPr>
                 <w:rFonts w:ascii="Times New Roman" w:hAnsi="Times New Roman" w:cs="Times New Roman"/>
@@ -9490,7 +9307,6 @@
               </w:rPr>
               <w:t>Int</w:t>
             </w:r>
-            <w:proofErr w:type="spellEnd"/>
           </w:p>
         </w:tc>
         <w:tc>
@@ -9729,7 +9545,6 @@
                 <w:szCs w:val="28"/>
               </w:rPr>
             </w:pPr>
-            <w:proofErr w:type="spellStart"/>
             <w:r>
               <w:rPr>
                 <w:rFonts w:ascii="Times New Roman" w:hAnsi="Times New Roman" w:cs="Times New Roman"/>
@@ -9738,7 +9553,6 @@
               </w:rPr>
               <w:t>FilePath</w:t>
             </w:r>
-            <w:proofErr w:type="spellEnd"/>
           </w:p>
         </w:tc>
         <w:tc>
@@ -9865,7 +9679,6 @@
                 <w:szCs w:val="28"/>
               </w:rPr>
             </w:pPr>
-            <w:proofErr w:type="spellStart"/>
             <w:r>
               <w:rPr>
                 <w:rFonts w:ascii="Times New Roman" w:hAnsi="Times New Roman" w:cs="Times New Roman"/>
@@ -9874,7 +9687,6 @@
               </w:rPr>
               <w:t>TaskID</w:t>
             </w:r>
-            <w:proofErr w:type="spellEnd"/>
           </w:p>
         </w:tc>
         <w:tc>
@@ -9889,7 +9701,6 @@
                 <w:szCs w:val="28"/>
               </w:rPr>
             </w:pPr>
-            <w:proofErr w:type="spellStart"/>
             <w:r>
               <w:rPr>
                 <w:rFonts w:ascii="Times New Roman" w:hAnsi="Times New Roman" w:cs="Times New Roman"/>
@@ -9898,7 +9709,6 @@
               </w:rPr>
               <w:t>Int</w:t>
             </w:r>
-            <w:proofErr w:type="spellEnd"/>
           </w:p>
         </w:tc>
         <w:tc>
@@ -10017,7 +9827,6 @@
                 <w:szCs w:val="28"/>
               </w:rPr>
             </w:pPr>
-            <w:proofErr w:type="spellStart"/>
             <w:r>
               <w:rPr>
                 <w:rFonts w:ascii="Times New Roman" w:hAnsi="Times New Roman" w:cs="Times New Roman"/>
@@ -10026,7 +9835,6 @@
               </w:rPr>
               <w:t>Int</w:t>
             </w:r>
-            <w:proofErr w:type="spellEnd"/>
           </w:p>
         </w:tc>
         <w:tc>
@@ -10124,7 +9932,6 @@
                 <w:szCs w:val="28"/>
               </w:rPr>
             </w:pPr>
-            <w:proofErr w:type="spellStart"/>
             <w:r>
               <w:rPr>
                 <w:rFonts w:ascii="Times New Roman" w:hAnsi="Times New Roman" w:cs="Times New Roman"/>
@@ -10133,7 +9940,6 @@
               </w:rPr>
               <w:t>CreatedDate</w:t>
             </w:r>
-            <w:proofErr w:type="spellEnd"/>
           </w:p>
         </w:tc>
         <w:tc>
@@ -10148,7 +9954,6 @@
                 <w:szCs w:val="28"/>
               </w:rPr>
             </w:pPr>
-            <w:proofErr w:type="spellStart"/>
             <w:r>
               <w:rPr>
                 <w:rFonts w:ascii="Times New Roman" w:hAnsi="Times New Roman" w:cs="Times New Roman"/>
@@ -10157,7 +9962,6 @@
               </w:rPr>
               <w:t>datetime</w:t>
             </w:r>
-            <w:proofErr w:type="spellEnd"/>
           </w:p>
         </w:tc>
         <w:tc>
@@ -10243,7 +10047,6 @@
           <w:szCs w:val="28"/>
         </w:rPr>
       </w:pPr>
-      <w:proofErr w:type="spellStart"/>
       <w:r>
         <w:rPr>
           <w:rFonts w:ascii="Times New Roman" w:hAnsi="Times New Roman" w:cs="Times New Roman"/>
@@ -10284,7 +10087,6 @@
         </w:rPr>
         <w:t>State</w:t>
       </w:r>
-      <w:proofErr w:type="spellEnd"/>
       <w:r>
         <w:rPr>
           <w:rFonts w:ascii="Times New Roman" w:hAnsi="Times New Roman" w:cs="Times New Roman"/>
@@ -10483,7 +10285,6 @@
                 <w:szCs w:val="28"/>
               </w:rPr>
             </w:pPr>
-            <w:proofErr w:type="spellStart"/>
             <w:r>
               <w:rPr>
                 <w:rFonts w:ascii="Times New Roman" w:hAnsi="Times New Roman" w:cs="Times New Roman"/>
@@ -10492,7 +10293,6 @@
               </w:rPr>
               <w:t>USStateID</w:t>
             </w:r>
-            <w:proofErr w:type="spellEnd"/>
           </w:p>
         </w:tc>
         <w:tc>
@@ -10507,7 +10307,6 @@
                 <w:szCs w:val="28"/>
               </w:rPr>
             </w:pPr>
-            <w:proofErr w:type="spellStart"/>
             <w:r>
               <w:rPr>
                 <w:rFonts w:ascii="Times New Roman" w:hAnsi="Times New Roman" w:cs="Times New Roman"/>
@@ -10516,7 +10315,6 @@
               </w:rPr>
               <w:t>int</w:t>
             </w:r>
-            <w:proofErr w:type="spellEnd"/>
           </w:p>
         </w:tc>
         <w:tc>
@@ -10895,7 +10693,6 @@
                 <w:szCs w:val="28"/>
               </w:rPr>
             </w:pPr>
-            <w:proofErr w:type="spellStart"/>
             <w:r>
               <w:rPr>
                 <w:rFonts w:ascii="Times New Roman" w:hAnsi="Times New Roman" w:cs="Times New Roman"/>
@@ -10904,7 +10701,6 @@
               </w:rPr>
               <w:t>int</w:t>
             </w:r>
-            <w:proofErr w:type="spellEnd"/>
           </w:p>
         </w:tc>
         <w:tc>
@@ -11187,7 +10983,6 @@
                 <w:szCs w:val="28"/>
               </w:rPr>
             </w:pPr>
-            <w:proofErr w:type="spellStart"/>
             <w:r>
               <w:rPr>
                 <w:rFonts w:ascii="Times New Roman" w:hAnsi="Times New Roman" w:cs="Times New Roman"/>
@@ -11196,7 +10991,6 @@
               </w:rPr>
               <w:t>StatusID</w:t>
             </w:r>
-            <w:proofErr w:type="spellEnd"/>
           </w:p>
         </w:tc>
         <w:tc>
@@ -11211,7 +11005,6 @@
                 <w:szCs w:val="28"/>
               </w:rPr>
             </w:pPr>
-            <w:proofErr w:type="spellStart"/>
             <w:r>
               <w:rPr>
                 <w:rFonts w:ascii="Times New Roman" w:hAnsi="Times New Roman" w:cs="Times New Roman"/>
@@ -11220,7 +11013,6 @@
               </w:rPr>
               <w:t>int</w:t>
             </w:r>
-            <w:proofErr w:type="spellEnd"/>
           </w:p>
         </w:tc>
         <w:tc>
@@ -11565,7 +11357,6 @@
           <w:szCs w:val="28"/>
         </w:rPr>
       </w:pPr>
-      <w:proofErr w:type="spellStart"/>
       <w:r>
         <w:rPr>
           <w:rFonts w:ascii="Times New Roman" w:hAnsi="Times New Roman" w:cs="Times New Roman"/>
@@ -11580,16 +11371,7 @@
           <w:sz w:val="28"/>
           <w:szCs w:val="28"/>
         </w:rPr>
-        <w:t>Status</w:t>
-      </w:r>
-      <w:proofErr w:type="spellEnd"/>
-      <w:r>
-        <w:rPr>
-          <w:rFonts w:ascii="Times New Roman" w:hAnsi="Times New Roman" w:cs="Times New Roman"/>
-          <w:sz w:val="28"/>
-          <w:szCs w:val="28"/>
-        </w:rPr>
-        <w:t>:</w:t>
+        <w:t>Status:</w:t>
       </w:r>
     </w:p>
     <w:tbl>
@@ -11781,7 +11563,6 @@
                 <w:szCs w:val="28"/>
               </w:rPr>
             </w:pPr>
-            <w:proofErr w:type="spellStart"/>
             <w:r>
               <w:rPr>
                 <w:rFonts w:ascii="Times New Roman" w:hAnsi="Times New Roman" w:cs="Times New Roman"/>
@@ -11790,7 +11571,6 @@
               </w:rPr>
               <w:t>StatusID</w:t>
             </w:r>
-            <w:proofErr w:type="spellEnd"/>
           </w:p>
         </w:tc>
         <w:tc>
@@ -11805,7 +11585,6 @@
                 <w:szCs w:val="28"/>
               </w:rPr>
             </w:pPr>
-            <w:proofErr w:type="spellStart"/>
             <w:r>
               <w:rPr>
                 <w:rFonts w:ascii="Times New Roman" w:hAnsi="Times New Roman" w:cs="Times New Roman"/>
@@ -11822,7 +11601,6 @@
               </w:rPr>
               <w:t>nt</w:t>
             </w:r>
-            <w:proofErr w:type="spellEnd"/>
           </w:p>
         </w:tc>
         <w:tc>
@@ -11927,7 +11705,6 @@
                 <w:szCs w:val="28"/>
               </w:rPr>
             </w:pPr>
-            <w:proofErr w:type="spellStart"/>
             <w:r>
               <w:rPr>
                 <w:rFonts w:ascii="Times New Roman" w:hAnsi="Times New Roman" w:cs="Times New Roman"/>
@@ -11944,7 +11721,6 @@
               </w:rPr>
               <w:t>ID</w:t>
             </w:r>
-            <w:proofErr w:type="spellEnd"/>
           </w:p>
         </w:tc>
         <w:tc>
@@ -11959,7 +11735,6 @@
                 <w:szCs w:val="28"/>
               </w:rPr>
             </w:pPr>
-            <w:proofErr w:type="spellStart"/>
             <w:r>
               <w:rPr>
                 <w:rFonts w:ascii="Times New Roman" w:hAnsi="Times New Roman" w:cs="Times New Roman"/>
@@ -11968,7 +11743,6 @@
               </w:rPr>
               <w:t>Int</w:t>
             </w:r>
-            <w:proofErr w:type="spellEnd"/>
           </w:p>
         </w:tc>
         <w:tc>
@@ -12061,23 +11835,13 @@
           <w:szCs w:val="28"/>
         </w:rPr>
       </w:pPr>
-      <w:proofErr w:type="spellStart"/>
       <w:r>
         <w:rPr>
           <w:rFonts w:ascii="Times New Roman" w:hAnsi="Times New Roman" w:cs="Times New Roman"/>
           <w:sz w:val="28"/>
           <w:szCs w:val="28"/>
         </w:rPr>
-        <w:t>TaskStatus</w:t>
-      </w:r>
-      <w:proofErr w:type="spellEnd"/>
-      <w:r>
-        <w:rPr>
-          <w:rFonts w:ascii="Times New Roman" w:hAnsi="Times New Roman" w:cs="Times New Roman"/>
-          <w:sz w:val="28"/>
-          <w:szCs w:val="28"/>
-        </w:rPr>
-        <w:t>:</w:t>
+        <w:t>TaskStatus:</w:t>
       </w:r>
     </w:p>
     <w:tbl>
@@ -12269,7 +12033,6 @@
                 <w:szCs w:val="28"/>
               </w:rPr>
             </w:pPr>
-            <w:proofErr w:type="spellStart"/>
             <w:r>
               <w:rPr>
                 <w:rFonts w:ascii="Times New Roman" w:hAnsi="Times New Roman" w:cs="Times New Roman"/>
@@ -12278,7 +12041,6 @@
               </w:rPr>
               <w:t>StatusID</w:t>
             </w:r>
-            <w:proofErr w:type="spellEnd"/>
           </w:p>
         </w:tc>
         <w:tc>
@@ -12293,7 +12055,6 @@
                 <w:szCs w:val="28"/>
               </w:rPr>
             </w:pPr>
-            <w:proofErr w:type="spellStart"/>
             <w:r>
               <w:rPr>
                 <w:rFonts w:ascii="Times New Roman" w:hAnsi="Times New Roman" w:cs="Times New Roman"/>
@@ -12302,7 +12063,6 @@
               </w:rPr>
               <w:t>Int</w:t>
             </w:r>
-            <w:proofErr w:type="spellEnd"/>
           </w:p>
         </w:tc>
         <w:tc>
@@ -12399,7 +12159,6 @@
                 <w:szCs w:val="28"/>
               </w:rPr>
             </w:pPr>
-            <w:proofErr w:type="spellStart"/>
             <w:r>
               <w:rPr>
                 <w:rFonts w:ascii="Times New Roman" w:hAnsi="Times New Roman" w:cs="Times New Roman"/>
@@ -12408,7 +12167,6 @@
               </w:rPr>
               <w:t>TaskID</w:t>
             </w:r>
-            <w:proofErr w:type="spellEnd"/>
           </w:p>
         </w:tc>
         <w:tc>
@@ -12423,7 +12181,6 @@
                 <w:szCs w:val="28"/>
               </w:rPr>
             </w:pPr>
-            <w:proofErr w:type="spellStart"/>
             <w:r>
               <w:rPr>
                 <w:rFonts w:ascii="Times New Roman" w:hAnsi="Times New Roman" w:cs="Times New Roman"/>
@@ -12432,7 +12189,6 @@
               </w:rPr>
               <w:t>Int</w:t>
             </w:r>
-            <w:proofErr w:type="spellEnd"/>
           </w:p>
         </w:tc>
         <w:tc>
@@ -12716,7 +12472,6 @@
                 <w:szCs w:val="28"/>
               </w:rPr>
             </w:pPr>
-            <w:proofErr w:type="spellStart"/>
             <w:r>
               <w:rPr>
                 <w:rFonts w:ascii="Times New Roman" w:hAnsi="Times New Roman" w:cs="Times New Roman"/>
@@ -12725,7 +12480,6 @@
               </w:rPr>
               <w:t>TaskID</w:t>
             </w:r>
-            <w:proofErr w:type="spellEnd"/>
           </w:p>
         </w:tc>
         <w:tc>
@@ -12740,7 +12494,6 @@
                 <w:szCs w:val="28"/>
               </w:rPr>
             </w:pPr>
-            <w:proofErr w:type="spellStart"/>
             <w:r>
               <w:rPr>
                 <w:rFonts w:ascii="Times New Roman" w:hAnsi="Times New Roman" w:cs="Times New Roman"/>
@@ -12749,7 +12502,6 @@
               </w:rPr>
               <w:t>Int</w:t>
             </w:r>
-            <w:proofErr w:type="spellEnd"/>
           </w:p>
         </w:tc>
         <w:tc>
@@ -12980,7 +12732,6 @@
                 <w:szCs w:val="28"/>
               </w:rPr>
             </w:pPr>
-            <w:proofErr w:type="spellStart"/>
             <w:r>
               <w:rPr>
                 <w:rFonts w:ascii="Times New Roman" w:hAnsi="Times New Roman" w:cs="Times New Roman"/>
@@ -12989,7 +12740,6 @@
               </w:rPr>
               <w:t>StateID</w:t>
             </w:r>
-            <w:proofErr w:type="spellEnd"/>
           </w:p>
         </w:tc>
         <w:tc>
@@ -13004,7 +12754,6 @@
                 <w:szCs w:val="28"/>
               </w:rPr>
             </w:pPr>
-            <w:proofErr w:type="spellStart"/>
             <w:r>
               <w:rPr>
                 <w:rFonts w:ascii="Times New Roman" w:hAnsi="Times New Roman" w:cs="Times New Roman"/>
@@ -13013,7 +12762,6 @@
               </w:rPr>
               <w:t>Int</w:t>
             </w:r>
-            <w:proofErr w:type="spellEnd"/>
           </w:p>
         </w:tc>
         <w:tc>
@@ -13110,7 +12858,6 @@
                 <w:szCs w:val="28"/>
               </w:rPr>
             </w:pPr>
-            <w:proofErr w:type="spellStart"/>
             <w:r>
               <w:rPr>
                 <w:rFonts w:ascii="Times New Roman" w:hAnsi="Times New Roman" w:cs="Times New Roman"/>
@@ -13119,7 +12866,6 @@
               </w:rPr>
               <w:t>TaskEst</w:t>
             </w:r>
-            <w:proofErr w:type="spellEnd"/>
           </w:p>
         </w:tc>
         <w:tc>
@@ -13248,7 +12994,6 @@
                 <w:szCs w:val="28"/>
               </w:rPr>
             </w:pPr>
-            <w:proofErr w:type="spellStart"/>
             <w:r>
               <w:rPr>
                 <w:rFonts w:ascii="Times New Roman" w:hAnsi="Times New Roman" w:cs="Times New Roman"/>
@@ -13257,7 +13002,6 @@
               </w:rPr>
               <w:t>ToDo</w:t>
             </w:r>
-            <w:proofErr w:type="spellEnd"/>
           </w:p>
         </w:tc>
         <w:tc>
@@ -13650,7 +13394,6 @@
                 <w:szCs w:val="28"/>
               </w:rPr>
             </w:pPr>
-            <w:proofErr w:type="spellStart"/>
             <w:r>
               <w:rPr>
                 <w:rFonts w:ascii="Times New Roman" w:hAnsi="Times New Roman" w:cs="Times New Roman"/>
@@ -13659,7 +13402,6 @@
               </w:rPr>
               <w:t>Int</w:t>
             </w:r>
-            <w:proofErr w:type="spellEnd"/>
           </w:p>
         </w:tc>
         <w:tc>
@@ -13756,7 +13498,6 @@
                 <w:szCs w:val="28"/>
               </w:rPr>
             </w:pPr>
-            <w:proofErr w:type="spellStart"/>
             <w:r>
               <w:rPr>
                 <w:rFonts w:ascii="Times New Roman" w:hAnsi="Times New Roman" w:cs="Times New Roman"/>
@@ -13765,7 +13506,6 @@
               </w:rPr>
               <w:t>ProjectID</w:t>
             </w:r>
-            <w:proofErr w:type="spellEnd"/>
           </w:p>
         </w:tc>
         <w:tc>
@@ -13780,7 +13520,6 @@
                 <w:szCs w:val="28"/>
               </w:rPr>
             </w:pPr>
-            <w:proofErr w:type="spellStart"/>
             <w:r>
               <w:rPr>
                 <w:rFonts w:ascii="Times New Roman" w:hAnsi="Times New Roman" w:cs="Times New Roman"/>
@@ -13789,7 +13528,6 @@
               </w:rPr>
               <w:t>Int</w:t>
             </w:r>
-            <w:proofErr w:type="spellEnd"/>
           </w:p>
         </w:tc>
         <w:tc>
@@ -13886,7 +13624,6 @@
                 <w:szCs w:val="28"/>
               </w:rPr>
             </w:pPr>
-            <w:proofErr w:type="spellStart"/>
             <w:r>
               <w:rPr>
                 <w:rFonts w:ascii="Times New Roman" w:hAnsi="Times New Roman" w:cs="Times New Roman"/>
@@ -13895,7 +13632,6 @@
               </w:rPr>
               <w:t>StartDate</w:t>
             </w:r>
-            <w:proofErr w:type="spellEnd"/>
           </w:p>
         </w:tc>
         <w:tc>
@@ -13910,7 +13646,6 @@
                 <w:szCs w:val="28"/>
               </w:rPr>
             </w:pPr>
-            <w:proofErr w:type="spellStart"/>
             <w:r>
               <w:rPr>
                 <w:rFonts w:ascii="Times New Roman" w:hAnsi="Times New Roman" w:cs="Times New Roman"/>
@@ -13919,7 +13654,6 @@
               </w:rPr>
               <w:t>Datetime</w:t>
             </w:r>
-            <w:proofErr w:type="spellEnd"/>
           </w:p>
         </w:tc>
         <w:tc>
@@ -14016,7 +13750,6 @@
                 <w:szCs w:val="28"/>
               </w:rPr>
             </w:pPr>
-            <w:proofErr w:type="spellStart"/>
             <w:r>
               <w:rPr>
                 <w:rFonts w:ascii="Times New Roman" w:hAnsi="Times New Roman" w:cs="Times New Roman"/>
@@ -14025,7 +13758,6 @@
               </w:rPr>
               <w:t>EndDate</w:t>
             </w:r>
-            <w:proofErr w:type="spellEnd"/>
           </w:p>
         </w:tc>
         <w:tc>
@@ -14040,7 +13772,6 @@
                 <w:szCs w:val="28"/>
               </w:rPr>
             </w:pPr>
-            <w:proofErr w:type="spellStart"/>
             <w:r>
               <w:rPr>
                 <w:rFonts w:ascii="Times New Roman" w:hAnsi="Times New Roman" w:cs="Times New Roman"/>
@@ -14049,7 +13780,6 @@
               </w:rPr>
               <w:t>EndDate</w:t>
             </w:r>
-            <w:proofErr w:type="spellEnd"/>
           </w:p>
         </w:tc>
         <w:tc>
@@ -14260,23 +13990,13 @@
           <w:szCs w:val="28"/>
         </w:rPr>
       </w:pPr>
-      <w:proofErr w:type="spellStart"/>
       <w:r>
         <w:rPr>
           <w:rFonts w:ascii="Times New Roman" w:hAnsi="Times New Roman" w:cs="Times New Roman"/>
           <w:sz w:val="28"/>
           <w:szCs w:val="28"/>
         </w:rPr>
-        <w:t>TaskState</w:t>
-      </w:r>
-      <w:proofErr w:type="spellEnd"/>
-      <w:r>
-        <w:rPr>
-          <w:rFonts w:ascii="Times New Roman" w:hAnsi="Times New Roman" w:cs="Times New Roman"/>
-          <w:sz w:val="28"/>
-          <w:szCs w:val="28"/>
-        </w:rPr>
-        <w:t>:</w:t>
+        <w:t>TaskState:</w:t>
       </w:r>
     </w:p>
     <w:tbl>
@@ -14468,7 +14188,6 @@
                 <w:szCs w:val="28"/>
               </w:rPr>
             </w:pPr>
-            <w:proofErr w:type="spellStart"/>
             <w:r>
               <w:rPr>
                 <w:rFonts w:ascii="Times New Roman" w:hAnsi="Times New Roman" w:cs="Times New Roman"/>
@@ -14477,7 +14196,6 @@
               </w:rPr>
               <w:t>TaskStateID</w:t>
             </w:r>
-            <w:proofErr w:type="spellEnd"/>
           </w:p>
         </w:tc>
         <w:tc>
@@ -14492,7 +14210,6 @@
                 <w:szCs w:val="28"/>
               </w:rPr>
             </w:pPr>
-            <w:proofErr w:type="spellStart"/>
             <w:r>
               <w:rPr>
                 <w:rFonts w:ascii="Times New Roman" w:hAnsi="Times New Roman" w:cs="Times New Roman"/>
@@ -14501,7 +14218,6 @@
               </w:rPr>
               <w:t>int</w:t>
             </w:r>
-            <w:proofErr w:type="spellEnd"/>
           </w:p>
         </w:tc>
         <w:tc>
@@ -14880,7 +14596,6 @@
                 <w:szCs w:val="28"/>
               </w:rPr>
             </w:pPr>
-            <w:proofErr w:type="spellStart"/>
             <w:r>
               <w:rPr>
                 <w:rFonts w:ascii="Times New Roman" w:hAnsi="Times New Roman" w:cs="Times New Roman"/>
@@ -14889,7 +14604,6 @@
               </w:rPr>
               <w:t>int</w:t>
             </w:r>
-            <w:proofErr w:type="spellEnd"/>
           </w:p>
         </w:tc>
         <w:tc>
@@ -14974,23 +14688,13 @@
           <w:szCs w:val="28"/>
         </w:rPr>
       </w:pPr>
-      <w:proofErr w:type="spellStart"/>
       <w:r>
         <w:rPr>
           <w:rFonts w:ascii="Times New Roman" w:hAnsi="Times New Roman" w:cs="Times New Roman"/>
           <w:sz w:val="28"/>
           <w:szCs w:val="28"/>
         </w:rPr>
-        <w:t>UserStoryRevision</w:t>
-      </w:r>
-      <w:proofErr w:type="spellEnd"/>
-      <w:r>
-        <w:rPr>
-          <w:rFonts w:ascii="Times New Roman" w:hAnsi="Times New Roman" w:cs="Times New Roman"/>
-          <w:sz w:val="28"/>
-          <w:szCs w:val="28"/>
-        </w:rPr>
-        <w:t>:</w:t>
+        <w:t>UserStoryRevision:</w:t>
       </w:r>
     </w:p>
     <w:tbl>
@@ -15182,7 +14886,6 @@
                 <w:szCs w:val="28"/>
               </w:rPr>
             </w:pPr>
-            <w:proofErr w:type="spellStart"/>
             <w:r>
               <w:rPr>
                 <w:rFonts w:ascii="Times New Roman" w:hAnsi="Times New Roman" w:cs="Times New Roman"/>
@@ -15191,7 +14894,6 @@
               </w:rPr>
               <w:t>RevisionID</w:t>
             </w:r>
-            <w:proofErr w:type="spellEnd"/>
           </w:p>
         </w:tc>
         <w:tc>
@@ -15206,7 +14908,6 @@
                 <w:szCs w:val="28"/>
               </w:rPr>
             </w:pPr>
-            <w:proofErr w:type="spellStart"/>
             <w:r>
               <w:rPr>
                 <w:rFonts w:ascii="Times New Roman" w:hAnsi="Times New Roman" w:cs="Times New Roman"/>
@@ -15215,7 +14916,6 @@
               </w:rPr>
               <w:t>Int</w:t>
             </w:r>
-            <w:proofErr w:type="spellEnd"/>
           </w:p>
         </w:tc>
         <w:tc>
@@ -15438,7 +15138,6 @@
                 <w:szCs w:val="28"/>
               </w:rPr>
             </w:pPr>
-            <w:proofErr w:type="spellStart"/>
             <w:r>
               <w:rPr>
                 <w:rFonts w:ascii="Times New Roman" w:hAnsi="Times New Roman" w:cs="Times New Roman"/>
@@ -15447,7 +15146,6 @@
               </w:rPr>
               <w:t>AuthorID</w:t>
             </w:r>
-            <w:proofErr w:type="spellEnd"/>
           </w:p>
         </w:tc>
         <w:tc>
@@ -15462,7 +15160,6 @@
                 <w:szCs w:val="28"/>
               </w:rPr>
             </w:pPr>
-            <w:proofErr w:type="spellStart"/>
             <w:r>
               <w:rPr>
                 <w:rFonts w:ascii="Times New Roman" w:hAnsi="Times New Roman" w:cs="Times New Roman"/>
@@ -15471,7 +15168,6 @@
               </w:rPr>
               <w:t>Int</w:t>
             </w:r>
-            <w:proofErr w:type="spellEnd"/>
           </w:p>
         </w:tc>
         <w:tc>
@@ -15568,7 +15264,6 @@
                 <w:szCs w:val="28"/>
               </w:rPr>
             </w:pPr>
-            <w:proofErr w:type="spellStart"/>
             <w:r>
               <w:rPr>
                 <w:rFonts w:ascii="Times New Roman" w:hAnsi="Times New Roman" w:cs="Times New Roman"/>
@@ -15577,7 +15272,6 @@
               </w:rPr>
               <w:t>UserStoryID</w:t>
             </w:r>
-            <w:proofErr w:type="spellEnd"/>
           </w:p>
         </w:tc>
         <w:tc>
@@ -15592,7 +15286,6 @@
                 <w:szCs w:val="28"/>
               </w:rPr>
             </w:pPr>
-            <w:proofErr w:type="spellStart"/>
             <w:r>
               <w:rPr>
                 <w:rFonts w:ascii="Times New Roman" w:hAnsi="Times New Roman" w:cs="Times New Roman"/>
@@ -15601,7 +15294,6 @@
               </w:rPr>
               <w:t>Int</w:t>
             </w:r>
-            <w:proofErr w:type="spellEnd"/>
           </w:p>
         </w:tc>
         <w:tc>
@@ -15698,7 +15390,6 @@
                 <w:szCs w:val="28"/>
               </w:rPr>
             </w:pPr>
-            <w:proofErr w:type="spellStart"/>
             <w:r>
               <w:rPr>
                 <w:rFonts w:ascii="Times New Roman" w:hAnsi="Times New Roman" w:cs="Times New Roman"/>
@@ -15707,7 +15398,6 @@
               </w:rPr>
               <w:t>CreatedDate</w:t>
             </w:r>
-            <w:proofErr w:type="spellEnd"/>
           </w:p>
         </w:tc>
         <w:tc>
@@ -15722,7 +15412,6 @@
                 <w:szCs w:val="28"/>
               </w:rPr>
             </w:pPr>
-            <w:proofErr w:type="spellStart"/>
             <w:r>
               <w:rPr>
                 <w:rFonts w:ascii="Times New Roman" w:hAnsi="Times New Roman" w:cs="Times New Roman"/>
@@ -15731,7 +15420,6 @@
               </w:rPr>
               <w:t>Datetime</w:t>
             </w:r>
-            <w:proofErr w:type="spellEnd"/>
           </w:p>
         </w:tc>
         <w:tc>
@@ -15817,7 +15505,6 @@
           <w:szCs w:val="28"/>
         </w:rPr>
       </w:pPr>
-      <w:proofErr w:type="spellStart"/>
       <w:r>
         <w:rPr>
           <w:rFonts w:ascii="Times New Roman" w:hAnsi="Times New Roman" w:cs="Times New Roman"/>
@@ -15832,16 +15519,7 @@
           <w:sz w:val="28"/>
           <w:szCs w:val="28"/>
         </w:rPr>
-        <w:t>Revision</w:t>
-      </w:r>
-      <w:proofErr w:type="spellEnd"/>
-      <w:r>
-        <w:rPr>
-          <w:rFonts w:ascii="Times New Roman" w:hAnsi="Times New Roman" w:cs="Times New Roman"/>
-          <w:sz w:val="28"/>
-          <w:szCs w:val="28"/>
-        </w:rPr>
-        <w:t>:</w:t>
+        <w:t>Revision:</w:t>
       </w:r>
     </w:p>
     <w:tbl>
@@ -16033,7 +15711,6 @@
                 <w:szCs w:val="28"/>
               </w:rPr>
             </w:pPr>
-            <w:proofErr w:type="spellStart"/>
             <w:r>
               <w:rPr>
                 <w:rFonts w:ascii="Times New Roman" w:hAnsi="Times New Roman" w:cs="Times New Roman"/>
@@ -16042,7 +15719,6 @@
               </w:rPr>
               <w:t>RevisionID</w:t>
             </w:r>
-            <w:proofErr w:type="spellEnd"/>
           </w:p>
         </w:tc>
         <w:tc>
@@ -16057,7 +15733,6 @@
                 <w:szCs w:val="28"/>
               </w:rPr>
             </w:pPr>
-            <w:proofErr w:type="spellStart"/>
             <w:r>
               <w:rPr>
                 <w:rFonts w:ascii="Times New Roman" w:hAnsi="Times New Roman" w:cs="Times New Roman"/>
@@ -16066,7 +15741,6 @@
               </w:rPr>
               <w:t>Int</w:t>
             </w:r>
-            <w:proofErr w:type="spellEnd"/>
           </w:p>
         </w:tc>
         <w:tc>
@@ -16289,7 +15963,6 @@
                 <w:szCs w:val="28"/>
               </w:rPr>
             </w:pPr>
-            <w:proofErr w:type="spellStart"/>
             <w:r>
               <w:rPr>
                 <w:rFonts w:ascii="Times New Roman" w:hAnsi="Times New Roman" w:cs="Times New Roman"/>
@@ -16298,7 +15971,6 @@
               </w:rPr>
               <w:t>AuthorID</w:t>
             </w:r>
-            <w:proofErr w:type="spellEnd"/>
           </w:p>
         </w:tc>
         <w:tc>
@@ -16313,7 +15985,6 @@
                 <w:szCs w:val="28"/>
               </w:rPr>
             </w:pPr>
-            <w:proofErr w:type="spellStart"/>
             <w:r>
               <w:rPr>
                 <w:rFonts w:ascii="Times New Roman" w:hAnsi="Times New Roman" w:cs="Times New Roman"/>
@@ -16322,7 +15993,6 @@
               </w:rPr>
               <w:t>Int</w:t>
             </w:r>
-            <w:proofErr w:type="spellEnd"/>
           </w:p>
         </w:tc>
         <w:tc>
@@ -16419,7 +16089,6 @@
                 <w:szCs w:val="28"/>
               </w:rPr>
             </w:pPr>
-            <w:proofErr w:type="spellStart"/>
             <w:r>
               <w:rPr>
                 <w:rFonts w:ascii="Times New Roman" w:hAnsi="Times New Roman" w:cs="Times New Roman"/>
@@ -16428,7 +16097,6 @@
               </w:rPr>
               <w:t>TaskID</w:t>
             </w:r>
-            <w:proofErr w:type="spellEnd"/>
           </w:p>
         </w:tc>
         <w:tc>
@@ -16443,7 +16111,6 @@
                 <w:szCs w:val="28"/>
               </w:rPr>
             </w:pPr>
-            <w:proofErr w:type="spellStart"/>
             <w:r>
               <w:rPr>
                 <w:rFonts w:ascii="Times New Roman" w:hAnsi="Times New Roman" w:cs="Times New Roman"/>
@@ -16452,7 +16119,6 @@
               </w:rPr>
               <w:t>Int</w:t>
             </w:r>
-            <w:proofErr w:type="spellEnd"/>
           </w:p>
         </w:tc>
         <w:tc>
@@ -16549,7 +16215,6 @@
                 <w:szCs w:val="28"/>
               </w:rPr>
             </w:pPr>
-            <w:proofErr w:type="spellStart"/>
             <w:r>
               <w:rPr>
                 <w:rFonts w:ascii="Times New Roman" w:hAnsi="Times New Roman" w:cs="Times New Roman"/>
@@ -16558,7 +16223,6 @@
               </w:rPr>
               <w:t>CreatedDate</w:t>
             </w:r>
-            <w:proofErr w:type="spellEnd"/>
           </w:p>
         </w:tc>
         <w:tc>
@@ -16573,7 +16237,6 @@
                 <w:szCs w:val="28"/>
               </w:rPr>
             </w:pPr>
-            <w:proofErr w:type="spellStart"/>
             <w:r>
               <w:rPr>
                 <w:rFonts w:ascii="Times New Roman" w:hAnsi="Times New Roman" w:cs="Times New Roman"/>
@@ -16582,7 +16245,6 @@
               </w:rPr>
               <w:t>Datetime</w:t>
             </w:r>
-            <w:proofErr w:type="spellEnd"/>
           </w:p>
         </w:tc>
         <w:tc>
@@ -16866,7 +16528,6 @@
                 <w:szCs w:val="28"/>
               </w:rPr>
             </w:pPr>
-            <w:proofErr w:type="spellStart"/>
             <w:r>
               <w:rPr>
                 <w:rFonts w:ascii="Times New Roman" w:hAnsi="Times New Roman" w:cs="Times New Roman"/>
@@ -16875,7 +16536,6 @@
               </w:rPr>
               <w:t>UserID</w:t>
             </w:r>
-            <w:proofErr w:type="spellEnd"/>
           </w:p>
         </w:tc>
         <w:tc>
@@ -16890,7 +16550,6 @@
                 <w:szCs w:val="28"/>
               </w:rPr>
             </w:pPr>
-            <w:proofErr w:type="spellStart"/>
             <w:r>
               <w:rPr>
                 <w:rFonts w:ascii="Times New Roman" w:hAnsi="Times New Roman" w:cs="Times New Roman"/>
@@ -16899,7 +16558,6 @@
               </w:rPr>
               <w:t>Int</w:t>
             </w:r>
-            <w:proofErr w:type="spellEnd"/>
           </w:p>
         </w:tc>
         <w:tc>
@@ -16996,7 +16654,6 @@
                 <w:szCs w:val="28"/>
               </w:rPr>
             </w:pPr>
-            <w:proofErr w:type="spellStart"/>
             <w:r>
               <w:rPr>
                 <w:rFonts w:ascii="Times New Roman" w:hAnsi="Times New Roman" w:cs="Times New Roman"/>
@@ -17013,7 +16670,6 @@
               </w:rPr>
               <w:t>Name</w:t>
             </w:r>
-            <w:proofErr w:type="spellEnd"/>
           </w:p>
         </w:tc>
         <w:tc>
@@ -17668,7 +17324,6 @@
                 <w:szCs w:val="28"/>
               </w:rPr>
             </w:pPr>
-            <w:proofErr w:type="spellStart"/>
             <w:r>
               <w:rPr>
                 <w:rFonts w:ascii="Times New Roman" w:hAnsi="Times New Roman" w:cs="Times New Roman"/>
@@ -17677,7 +17332,6 @@
               </w:rPr>
               <w:t>LastLogin</w:t>
             </w:r>
-            <w:proofErr w:type="spellEnd"/>
           </w:p>
         </w:tc>
         <w:tc>
@@ -17692,7 +17346,6 @@
                 <w:szCs w:val="28"/>
               </w:rPr>
             </w:pPr>
-            <w:proofErr w:type="spellStart"/>
             <w:r>
               <w:rPr>
                 <w:rFonts w:ascii="Times New Roman" w:hAnsi="Times New Roman" w:cs="Times New Roman"/>
@@ -17701,7 +17354,6 @@
               </w:rPr>
               <w:t>Datetime</w:t>
             </w:r>
-            <w:proofErr w:type="spellEnd"/>
           </w:p>
         </w:tc>
         <w:tc>
@@ -17798,7 +17450,6 @@
                 <w:szCs w:val="28"/>
               </w:rPr>
             </w:pPr>
-            <w:proofErr w:type="spellStart"/>
             <w:r>
               <w:rPr>
                 <w:rFonts w:ascii="Times New Roman" w:hAnsi="Times New Roman" w:cs="Times New Roman"/>
@@ -17807,7 +17458,6 @@
               </w:rPr>
               <w:t>CreatedDate</w:t>
             </w:r>
-            <w:proofErr w:type="spellEnd"/>
           </w:p>
         </w:tc>
         <w:tc>
@@ -17822,7 +17472,6 @@
                 <w:szCs w:val="28"/>
               </w:rPr>
             </w:pPr>
-            <w:proofErr w:type="spellStart"/>
             <w:r>
               <w:rPr>
                 <w:rFonts w:ascii="Times New Roman" w:hAnsi="Times New Roman" w:cs="Times New Roman"/>
@@ -17831,7 +17480,6 @@
               </w:rPr>
               <w:t>Datetime</w:t>
             </w:r>
-            <w:proofErr w:type="spellEnd"/>
           </w:p>
         </w:tc>
         <w:tc>
@@ -17928,7 +17576,6 @@
                 <w:szCs w:val="28"/>
               </w:rPr>
             </w:pPr>
-            <w:proofErr w:type="spellStart"/>
             <w:r>
               <w:rPr>
                 <w:rFonts w:ascii="Times New Roman" w:hAnsi="Times New Roman" w:cs="Times New Roman"/>
@@ -17937,7 +17584,6 @@
               </w:rPr>
               <w:t>CreatedByUserID</w:t>
             </w:r>
-            <w:proofErr w:type="spellEnd"/>
           </w:p>
         </w:tc>
         <w:tc>
@@ -17952,7 +17598,6 @@
                 <w:szCs w:val="28"/>
               </w:rPr>
             </w:pPr>
-            <w:proofErr w:type="spellStart"/>
             <w:r>
               <w:rPr>
                 <w:rFonts w:ascii="Times New Roman" w:hAnsi="Times New Roman" w:cs="Times New Roman"/>
@@ -17961,7 +17606,6 @@
               </w:rPr>
               <w:t>Int</w:t>
             </w:r>
-            <w:proofErr w:type="spellEnd"/>
           </w:p>
         </w:tc>
         <w:tc>
@@ -18046,7 +17690,6 @@
           <w:szCs w:val="28"/>
         </w:rPr>
       </w:pPr>
-      <w:proofErr w:type="spellStart"/>
       <w:r>
         <w:rPr>
           <w:rFonts w:ascii="Times New Roman" w:hAnsi="Times New Roman" w:cs="Times New Roman"/>
@@ -18061,16 +17704,7 @@
           <w:sz w:val="28"/>
           <w:szCs w:val="28"/>
         </w:rPr>
-        <w:t>Permission</w:t>
-      </w:r>
-      <w:proofErr w:type="spellEnd"/>
-      <w:r>
-        <w:rPr>
-          <w:rFonts w:ascii="Times New Roman" w:hAnsi="Times New Roman" w:cs="Times New Roman"/>
-          <w:sz w:val="28"/>
-          <w:szCs w:val="28"/>
-        </w:rPr>
-        <w:t>:</w:t>
+        <w:t>Permission:</w:t>
       </w:r>
     </w:p>
     <w:tbl>
@@ -18262,7 +17896,6 @@
                 <w:szCs w:val="28"/>
               </w:rPr>
             </w:pPr>
-            <w:proofErr w:type="spellStart"/>
             <w:r>
               <w:rPr>
                 <w:rFonts w:ascii="Times New Roman" w:hAnsi="Times New Roman" w:cs="Times New Roman"/>
@@ -18279,7 +17912,6 @@
               </w:rPr>
               <w:t>PermissionID</w:t>
             </w:r>
-            <w:proofErr w:type="spellEnd"/>
           </w:p>
         </w:tc>
         <w:tc>
@@ -18294,7 +17926,6 @@
                 <w:szCs w:val="28"/>
               </w:rPr>
             </w:pPr>
-            <w:proofErr w:type="spellStart"/>
             <w:r>
               <w:rPr>
                 <w:rFonts w:ascii="Times New Roman" w:hAnsi="Times New Roman" w:cs="Times New Roman"/>
@@ -18303,7 +17934,6 @@
               </w:rPr>
               <w:t>Int</w:t>
             </w:r>
-            <w:proofErr w:type="spellEnd"/>
           </w:p>
         </w:tc>
         <w:tc>
@@ -18629,6 +18259,132 @@
                 <w:szCs w:val="28"/>
               </w:rPr>
               <w:t>Description</w:t>
+            </w:r>
+          </w:p>
+        </w:tc>
+      </w:tr>
+      <w:tr>
+        <w:tc>
+          <w:tcPr>
+            <w:tcW w:w="1008" w:type="dxa"/>
+          </w:tcPr>
+          <w:p>
+            <w:pPr>
+              <w:rPr>
+                <w:rFonts w:ascii="Times New Roman" w:hAnsi="Times New Roman" w:cs="Times New Roman"/>
+                <w:sz w:val="28"/>
+                <w:szCs w:val="28"/>
+              </w:rPr>
+            </w:pPr>
+            <w:r>
+              <w:rPr>
+                <w:rFonts w:ascii="Times New Roman" w:hAnsi="Times New Roman" w:cs="Times New Roman"/>
+                <w:sz w:val="28"/>
+                <w:szCs w:val="28"/>
+              </w:rPr>
+              <w:t>4</w:t>
+            </w:r>
+          </w:p>
+        </w:tc>
+        <w:tc>
+          <w:tcPr>
+            <w:tcW w:w="2184" w:type="dxa"/>
+          </w:tcPr>
+          <w:p>
+            <w:pPr>
+              <w:rPr>
+                <w:rFonts w:ascii="Times New Roman" w:hAnsi="Times New Roman" w:cs="Times New Roman"/>
+                <w:sz w:val="28"/>
+                <w:szCs w:val="28"/>
+              </w:rPr>
+            </w:pPr>
+            <w:r>
+              <w:rPr>
+                <w:rFonts w:ascii="Times New Roman" w:hAnsi="Times New Roman" w:cs="Times New Roman"/>
+                <w:sz w:val="28"/>
+                <w:szCs w:val="28"/>
+              </w:rPr>
+              <w:t>CreatedDate</w:t>
+            </w:r>
+          </w:p>
+        </w:tc>
+        <w:tc>
+          <w:tcPr>
+            <w:tcW w:w="1596" w:type="dxa"/>
+          </w:tcPr>
+          <w:p>
+            <w:pPr>
+              <w:rPr>
+                <w:rFonts w:ascii="Times New Roman" w:hAnsi="Times New Roman" w:cs="Times New Roman"/>
+                <w:sz w:val="28"/>
+                <w:szCs w:val="28"/>
+              </w:rPr>
+            </w:pPr>
+            <w:r>
+              <w:rPr>
+                <w:rFonts w:ascii="Times New Roman" w:hAnsi="Times New Roman" w:cs="Times New Roman"/>
+                <w:sz w:val="28"/>
+                <w:szCs w:val="28"/>
+              </w:rPr>
+              <w:t>Datetime</w:t>
+            </w:r>
+          </w:p>
+        </w:tc>
+        <w:tc>
+          <w:tcPr>
+            <w:tcW w:w="1010" w:type="dxa"/>
+          </w:tcPr>
+          <w:p>
+            <w:pPr>
+              <w:rPr>
+                <w:rFonts w:ascii="Times New Roman" w:hAnsi="Times New Roman" w:cs="Times New Roman"/>
+                <w:sz w:val="28"/>
+                <w:szCs w:val="28"/>
+              </w:rPr>
+            </w:pPr>
+          </w:p>
+        </w:tc>
+        <w:tc>
+          <w:tcPr>
+            <w:tcW w:w="1060" w:type="dxa"/>
+          </w:tcPr>
+          <w:p>
+            <w:pPr>
+              <w:rPr>
+                <w:rFonts w:ascii="Times New Roman" w:hAnsi="Times New Roman" w:cs="Times New Roman"/>
+                <w:sz w:val="28"/>
+                <w:szCs w:val="28"/>
+              </w:rPr>
+            </w:pPr>
+            <w:r>
+              <w:rPr>
+                <w:rFonts w:ascii="Times New Roman" w:hAnsi="Times New Roman" w:cs="Times New Roman"/>
+                <w:sz w:val="28"/>
+                <w:szCs w:val="28"/>
+              </w:rPr>
+              <w:t>No</w:t>
+            </w:r>
+          </w:p>
+        </w:tc>
+        <w:tc>
+          <w:tcPr>
+            <w:tcW w:w="2718" w:type="dxa"/>
+          </w:tcPr>
+          <w:p>
+            <w:pPr>
+              <w:rPr>
+                <w:rFonts w:ascii="Times New Roman" w:hAnsi="Times New Roman" w:cs="Times New Roman"/>
+                <w:sz w:val="28"/>
+                <w:szCs w:val="28"/>
+              </w:rPr>
+            </w:pPr>
+            <w:r>
+              <w:rPr>
+                <w:rFonts w:ascii="Times New Roman" w:hAnsi="Times New Roman" w:cs="Times New Roman"/>
+                <w:sz w:val="28"/>
+                <w:szCs w:val="28"/>
+              </w:rPr>
+              <w:t>Created date</w:t>
             </w:r>
           </w:p>
         </w:tc>
@@ -18656,7 +18412,6 @@
           <w:szCs w:val="28"/>
         </w:rPr>
       </w:pPr>
-      <w:proofErr w:type="spellStart"/>
       <w:r>
         <w:rPr>
           <w:rFonts w:ascii="Times New Roman" w:hAnsi="Times New Roman" w:cs="Times New Roman"/>
@@ -18671,16 +18426,7 @@
           <w:sz w:val="28"/>
           <w:szCs w:val="28"/>
         </w:rPr>
-        <w:t>Permission</w:t>
-      </w:r>
-      <w:proofErr w:type="spellEnd"/>
-      <w:r>
-        <w:rPr>
-          <w:rFonts w:ascii="Times New Roman" w:hAnsi="Times New Roman" w:cs="Times New Roman"/>
-          <w:sz w:val="28"/>
-          <w:szCs w:val="28"/>
-        </w:rPr>
-        <w:t>:</w:t>
+        <w:t>Permission:</w:t>
       </w:r>
     </w:p>
     <w:tbl>
@@ -18872,7 +18618,6 @@
                 <w:szCs w:val="28"/>
               </w:rPr>
             </w:pPr>
-            <w:proofErr w:type="spellStart"/>
             <w:r>
               <w:rPr>
                 <w:rFonts w:ascii="Times New Roman" w:hAnsi="Times New Roman" w:cs="Times New Roman"/>
@@ -18889,7 +18634,6 @@
               </w:rPr>
               <w:t>PermissionID</w:t>
             </w:r>
-            <w:proofErr w:type="spellEnd"/>
           </w:p>
         </w:tc>
         <w:tc>
@@ -18904,7 +18648,6 @@
                 <w:szCs w:val="28"/>
               </w:rPr>
             </w:pPr>
-            <w:proofErr w:type="spellStart"/>
             <w:r>
               <w:rPr>
                 <w:rFonts w:ascii="Times New Roman" w:hAnsi="Times New Roman" w:cs="Times New Roman"/>
@@ -18913,7 +18656,6 @@
               </w:rPr>
               <w:t>Int</w:t>
             </w:r>
-            <w:proofErr w:type="spellEnd"/>
           </w:p>
         </w:tc>
         <w:tc>
@@ -19018,7 +18760,6 @@
                 <w:szCs w:val="28"/>
               </w:rPr>
             </w:pPr>
-            <w:proofErr w:type="spellStart"/>
             <w:r>
               <w:rPr>
                 <w:rFonts w:ascii="Times New Roman" w:hAnsi="Times New Roman" w:cs="Times New Roman"/>
@@ -19035,7 +18776,6 @@
               </w:rPr>
               <w:t>ID</w:t>
             </w:r>
-            <w:proofErr w:type="spellEnd"/>
           </w:p>
         </w:tc>
         <w:tc>
@@ -19050,7 +18790,6 @@
                 <w:szCs w:val="28"/>
               </w:rPr>
             </w:pPr>
-            <w:proofErr w:type="spellStart"/>
             <w:r>
               <w:rPr>
                 <w:rFonts w:ascii="Times New Roman" w:hAnsi="Times New Roman" w:cs="Times New Roman"/>
@@ -19059,7 +18798,6 @@
               </w:rPr>
               <w:t>Int</w:t>
             </w:r>
-            <w:proofErr w:type="spellEnd"/>
           </w:p>
         </w:tc>
         <w:tc>
@@ -19164,7 +18902,6 @@
                 <w:szCs w:val="28"/>
               </w:rPr>
             </w:pPr>
-            <w:proofErr w:type="spellStart"/>
             <w:r>
               <w:rPr>
                 <w:rFonts w:ascii="Times New Roman" w:hAnsi="Times New Roman" w:cs="Times New Roman"/>
@@ -19173,7 +18910,6 @@
               </w:rPr>
               <w:t>StartDate</w:t>
             </w:r>
-            <w:proofErr w:type="spellEnd"/>
           </w:p>
         </w:tc>
         <w:tc>
@@ -19188,7 +18924,6 @@
                 <w:szCs w:val="28"/>
               </w:rPr>
             </w:pPr>
-            <w:proofErr w:type="spellStart"/>
             <w:r>
               <w:rPr>
                 <w:rFonts w:ascii="Times New Roman" w:hAnsi="Times New Roman" w:cs="Times New Roman"/>
@@ -19197,7 +18932,6 @@
               </w:rPr>
               <w:t>Datetime</w:t>
             </w:r>
-            <w:proofErr w:type="spellEnd"/>
           </w:p>
         </w:tc>
         <w:tc>
@@ -19481,7 +19215,6 @@
                 <w:szCs w:val="28"/>
               </w:rPr>
             </w:pPr>
-            <w:proofErr w:type="spellStart"/>
             <w:r>
               <w:rPr>
                 <w:rFonts w:ascii="Times New Roman" w:hAnsi="Times New Roman" w:cs="Times New Roman"/>
@@ -19490,7 +19223,6 @@
               </w:rPr>
               <w:t>PermissionID</w:t>
             </w:r>
-            <w:proofErr w:type="spellEnd"/>
           </w:p>
         </w:tc>
         <w:tc>
@@ -19505,7 +19237,6 @@
                 <w:szCs w:val="28"/>
               </w:rPr>
             </w:pPr>
-            <w:proofErr w:type="spellStart"/>
             <w:r>
               <w:rPr>
                 <w:rFonts w:ascii="Times New Roman" w:hAnsi="Times New Roman" w:cs="Times New Roman"/>
@@ -19514,7 +19245,6 @@
               </w:rPr>
               <w:t>Int</w:t>
             </w:r>
-            <w:proofErr w:type="spellEnd"/>
           </w:p>
         </w:tc>
         <w:tc>
@@ -19833,6 +19563,134 @@
               </w:rPr>
               <w:t>Description</w:t>
             </w:r>
+          </w:p>
+        </w:tc>
+      </w:tr>
+      <w:tr>
+        <w:tc>
+          <w:tcPr>
+            <w:tcW w:w="1008" w:type="dxa"/>
+          </w:tcPr>
+          <w:p>
+            <w:pPr>
+              <w:rPr>
+                <w:rFonts w:ascii="Times New Roman" w:hAnsi="Times New Roman" w:cs="Times New Roman"/>
+                <w:sz w:val="28"/>
+                <w:szCs w:val="28"/>
+              </w:rPr>
+            </w:pPr>
+            <w:r>
+              <w:rPr>
+                <w:rFonts w:ascii="Times New Roman" w:hAnsi="Times New Roman" w:cs="Times New Roman"/>
+                <w:sz w:val="28"/>
+                <w:szCs w:val="28"/>
+              </w:rPr>
+              <w:t>4</w:t>
+            </w:r>
+          </w:p>
+        </w:tc>
+        <w:tc>
+          <w:tcPr>
+            <w:tcW w:w="2184" w:type="dxa"/>
+          </w:tcPr>
+          <w:p>
+            <w:pPr>
+              <w:rPr>
+                <w:rFonts w:ascii="Times New Roman" w:hAnsi="Times New Roman" w:cs="Times New Roman"/>
+                <w:sz w:val="28"/>
+                <w:szCs w:val="28"/>
+              </w:rPr>
+            </w:pPr>
+            <w:r>
+              <w:rPr>
+                <w:rFonts w:ascii="Times New Roman" w:hAnsi="Times New Roman" w:cs="Times New Roman"/>
+                <w:sz w:val="28"/>
+                <w:szCs w:val="28"/>
+              </w:rPr>
+              <w:t>CreatedDate</w:t>
+            </w:r>
+          </w:p>
+        </w:tc>
+        <w:tc>
+          <w:tcPr>
+            <w:tcW w:w="1596" w:type="dxa"/>
+          </w:tcPr>
+          <w:p>
+            <w:pPr>
+              <w:rPr>
+                <w:rFonts w:ascii="Times New Roman" w:hAnsi="Times New Roman" w:cs="Times New Roman"/>
+                <w:sz w:val="28"/>
+                <w:szCs w:val="28"/>
+              </w:rPr>
+            </w:pPr>
+            <w:r>
+              <w:rPr>
+                <w:rFonts w:ascii="Times New Roman" w:hAnsi="Times New Roman" w:cs="Times New Roman"/>
+                <w:sz w:val="28"/>
+                <w:szCs w:val="28"/>
+              </w:rPr>
+              <w:t>Datetime</w:t>
+            </w:r>
+          </w:p>
+        </w:tc>
+        <w:tc>
+          <w:tcPr>
+            <w:tcW w:w="1350" w:type="dxa"/>
+          </w:tcPr>
+          <w:p>
+            <w:pPr>
+              <w:rPr>
+                <w:rFonts w:ascii="Times New Roman" w:hAnsi="Times New Roman" w:cs="Times New Roman"/>
+                <w:sz w:val="28"/>
+                <w:szCs w:val="28"/>
+              </w:rPr>
+            </w:pPr>
+          </w:p>
+        </w:tc>
+        <w:tc>
+          <w:tcPr>
+            <w:tcW w:w="1350" w:type="dxa"/>
+          </w:tcPr>
+          <w:p>
+            <w:pPr>
+              <w:rPr>
+                <w:rFonts w:ascii="Times New Roman" w:hAnsi="Times New Roman" w:cs="Times New Roman"/>
+                <w:sz w:val="28"/>
+                <w:szCs w:val="28"/>
+              </w:rPr>
+            </w:pPr>
+            <w:r>
+              <w:rPr>
+                <w:rFonts w:ascii="Times New Roman" w:hAnsi="Times New Roman" w:cs="Times New Roman"/>
+                <w:sz w:val="28"/>
+                <w:szCs w:val="28"/>
+              </w:rPr>
+              <w:t>No</w:t>
+            </w:r>
+          </w:p>
+        </w:tc>
+        <w:tc>
+          <w:tcPr>
+            <w:tcW w:w="2088" w:type="dxa"/>
+          </w:tcPr>
+          <w:p>
+            <w:pPr>
+              <w:rPr>
+                <w:rFonts w:ascii="Times New Roman" w:hAnsi="Times New Roman" w:cs="Times New Roman"/>
+                <w:sz w:val="28"/>
+                <w:szCs w:val="28"/>
+              </w:rPr>
+            </w:pPr>
+            <w:r>
+              <w:rPr>
+                <w:rFonts w:ascii="Times New Roman" w:hAnsi="Times New Roman" w:cs="Times New Roman"/>
+                <w:sz w:val="28"/>
+                <w:szCs w:val="28"/>
+              </w:rPr>
+              <w:t>Created date</w:t>
+            </w:r>
+            <w:bookmarkStart w:id="0" w:name="_GoBack"/>
+            <w:bookmarkEnd w:id="0"/>
           </w:p>
         </w:tc>
       </w:tr>
@@ -19860,23 +19718,14 @@
           <w:szCs w:val="28"/>
         </w:rPr>
       </w:pPr>
-      <w:proofErr w:type="spellStart"/>
       <w:r>
         <w:rPr>
           <w:rFonts w:ascii="Times New Roman" w:hAnsi="Times New Roman" w:cs="Times New Roman"/>
           <w:sz w:val="28"/>
           <w:szCs w:val="28"/>
         </w:rPr>
-        <w:t>PermissionInRole</w:t>
-      </w:r>
-      <w:proofErr w:type="spellEnd"/>
-      <w:r>
-        <w:rPr>
-          <w:rFonts w:ascii="Times New Roman" w:hAnsi="Times New Roman" w:cs="Times New Roman"/>
-          <w:sz w:val="28"/>
-          <w:szCs w:val="28"/>
-        </w:rPr>
-        <w:t>:</w:t>
+        <w:lastRenderedPageBreak/>
+        <w:t>PermissionInRole:</w:t>
       </w:r>
     </w:p>
     <w:tbl>
@@ -19913,7 +19762,6 @@
                 <w:sz w:val="28"/>
                 <w:szCs w:val="28"/>
               </w:rPr>
-              <w:lastRenderedPageBreak/>
               <w:t>STT</w:t>
             </w:r>
           </w:p>
@@ -20069,7 +19917,6 @@
                 <w:szCs w:val="28"/>
               </w:rPr>
             </w:pPr>
-            <w:proofErr w:type="spellStart"/>
             <w:r>
               <w:rPr>
                 <w:rFonts w:ascii="Times New Roman" w:hAnsi="Times New Roman" w:cs="Times New Roman"/>
@@ -20078,7 +19925,6 @@
               </w:rPr>
               <w:t>PermissionID</w:t>
             </w:r>
-            <w:proofErr w:type="spellEnd"/>
           </w:p>
         </w:tc>
         <w:tc>
@@ -20093,7 +19939,6 @@
                 <w:szCs w:val="28"/>
               </w:rPr>
             </w:pPr>
-            <w:proofErr w:type="spellStart"/>
             <w:r>
               <w:rPr>
                 <w:rFonts w:ascii="Times New Roman" w:hAnsi="Times New Roman" w:cs="Times New Roman"/>
@@ -20102,7 +19947,6 @@
               </w:rPr>
               <w:t>Int</w:t>
             </w:r>
-            <w:proofErr w:type="spellEnd"/>
           </w:p>
         </w:tc>
         <w:tc>
@@ -20199,7 +20043,6 @@
                 <w:szCs w:val="28"/>
               </w:rPr>
             </w:pPr>
-            <w:proofErr w:type="spellStart"/>
             <w:r>
               <w:rPr>
                 <w:rFonts w:ascii="Times New Roman" w:hAnsi="Times New Roman" w:cs="Times New Roman"/>
@@ -20208,7 +20051,6 @@
               </w:rPr>
               <w:t>RoleID</w:t>
             </w:r>
-            <w:proofErr w:type="spellEnd"/>
           </w:p>
         </w:tc>
         <w:tc>
@@ -20223,7 +20065,6 @@
                 <w:szCs w:val="28"/>
               </w:rPr>
             </w:pPr>
-            <w:proofErr w:type="spellStart"/>
             <w:r>
               <w:rPr>
                 <w:rFonts w:ascii="Times New Roman" w:hAnsi="Times New Roman" w:cs="Times New Roman"/>
@@ -20232,7 +20073,6 @@
               </w:rPr>
               <w:t>Int</w:t>
             </w:r>
-            <w:proofErr w:type="spellEnd"/>
           </w:p>
         </w:tc>
         <w:tc>
@@ -20516,7 +20356,6 @@
                 <w:szCs w:val="28"/>
               </w:rPr>
             </w:pPr>
-            <w:proofErr w:type="spellStart"/>
             <w:r>
               <w:rPr>
                 <w:rFonts w:ascii="Times New Roman" w:hAnsi="Times New Roman" w:cs="Times New Roman"/>
@@ -20525,7 +20364,6 @@
               </w:rPr>
               <w:t>RoleID</w:t>
             </w:r>
-            <w:proofErr w:type="spellEnd"/>
           </w:p>
         </w:tc>
         <w:tc>
@@ -20540,7 +20378,6 @@
                 <w:szCs w:val="28"/>
               </w:rPr>
             </w:pPr>
-            <w:proofErr w:type="spellStart"/>
             <w:r>
               <w:rPr>
                 <w:rFonts w:ascii="Times New Roman" w:hAnsi="Times New Roman" w:cs="Times New Roman"/>
@@ -20549,7 +20386,6 @@
               </w:rPr>
               <w:t>Int</w:t>
             </w:r>
-            <w:proofErr w:type="spellEnd"/>
           </w:p>
         </w:tc>
         <w:tc>
@@ -20906,7 +20742,6 @@
                 <w:szCs w:val="28"/>
               </w:rPr>
             </w:pPr>
-            <w:proofErr w:type="spellStart"/>
             <w:r>
               <w:rPr>
                 <w:rFonts w:ascii="Times New Roman" w:hAnsi="Times New Roman" w:cs="Times New Roman"/>
@@ -20915,7 +20750,6 @@
               </w:rPr>
               <w:t>CreatedDate</w:t>
             </w:r>
-            <w:proofErr w:type="spellEnd"/>
           </w:p>
         </w:tc>
         <w:tc>
@@ -20930,7 +20764,6 @@
                 <w:szCs w:val="28"/>
               </w:rPr>
             </w:pPr>
-            <w:proofErr w:type="spellStart"/>
             <w:r>
               <w:rPr>
                 <w:rFonts w:ascii="Times New Roman" w:hAnsi="Times New Roman" w:cs="Times New Roman"/>
@@ -20939,7 +20772,6 @@
               </w:rPr>
               <w:t>Datetime</w:t>
             </w:r>
-            <w:proofErr w:type="spellEnd"/>
           </w:p>
         </w:tc>
         <w:tc>
@@ -21024,7 +20856,6 @@
           <w:szCs w:val="28"/>
         </w:rPr>
       </w:pPr>
-      <w:proofErr w:type="spellStart"/>
       <w:r>
         <w:rPr>
           <w:rFonts w:ascii="Times New Roman" w:hAnsi="Times New Roman" w:cs="Times New Roman"/>
@@ -21033,7 +20864,6 @@
         </w:rPr>
         <w:t>UserAssign</w:t>
       </w:r>
-      <w:proofErr w:type="spellEnd"/>
       <w:r>
         <w:rPr>
           <w:rFonts w:ascii="Times New Roman" w:hAnsi="Times New Roman" w:cs="Times New Roman"/>
@@ -21232,7 +21062,6 @@
                 <w:szCs w:val="28"/>
               </w:rPr>
             </w:pPr>
-            <w:proofErr w:type="spellStart"/>
             <w:r>
               <w:rPr>
                 <w:rFonts w:ascii="Times New Roman" w:hAnsi="Times New Roman" w:cs="Times New Roman"/>
@@ -21257,7 +21086,6 @@
               </w:rPr>
               <w:t>ID</w:t>
             </w:r>
-            <w:proofErr w:type="spellEnd"/>
           </w:p>
         </w:tc>
         <w:tc>
@@ -21272,7 +21100,6 @@
                 <w:szCs w:val="28"/>
               </w:rPr>
             </w:pPr>
-            <w:proofErr w:type="spellStart"/>
             <w:r>
               <w:rPr>
                 <w:rFonts w:ascii="Times New Roman" w:hAnsi="Times New Roman" w:cs="Times New Roman"/>
@@ -21281,7 +21108,6 @@
               </w:rPr>
               <w:t>Int</w:t>
             </w:r>
-            <w:proofErr w:type="spellEnd"/>
           </w:p>
         </w:tc>
         <w:tc>
@@ -21378,7 +21204,6 @@
                 <w:szCs w:val="28"/>
               </w:rPr>
             </w:pPr>
-            <w:proofErr w:type="spellStart"/>
             <w:r>
               <w:rPr>
                 <w:rFonts w:ascii="Times New Roman" w:hAnsi="Times New Roman" w:cs="Times New Roman"/>
@@ -21395,7 +21220,6 @@
               </w:rPr>
               <w:t>ID</w:t>
             </w:r>
-            <w:proofErr w:type="spellEnd"/>
           </w:p>
         </w:tc>
         <w:tc>
@@ -21410,7 +21234,6 @@
                 <w:szCs w:val="28"/>
               </w:rPr>
             </w:pPr>
-            <w:proofErr w:type="spellStart"/>
             <w:r>
               <w:rPr>
                 <w:rFonts w:ascii="Times New Roman" w:hAnsi="Times New Roman" w:cs="Times New Roman"/>
@@ -21419,7 +21242,6 @@
               </w:rPr>
               <w:t>Int</w:t>
             </w:r>
-            <w:proofErr w:type="spellEnd"/>
           </w:p>
         </w:tc>
         <w:tc>
@@ -21516,7 +21338,6 @@
                 <w:szCs w:val="28"/>
               </w:rPr>
             </w:pPr>
-            <w:proofErr w:type="spellStart"/>
             <w:r>
               <w:rPr>
                 <w:rFonts w:ascii="Times New Roman" w:hAnsi="Times New Roman" w:cs="Times New Roman"/>
@@ -21525,7 +21346,6 @@
               </w:rPr>
               <w:t>RoleID</w:t>
             </w:r>
-            <w:proofErr w:type="spellEnd"/>
           </w:p>
         </w:tc>
         <w:tc>
@@ -21540,7 +21360,6 @@
                 <w:szCs w:val="28"/>
               </w:rPr>
             </w:pPr>
-            <w:proofErr w:type="spellStart"/>
             <w:r>
               <w:rPr>
                 <w:rFonts w:ascii="Times New Roman" w:hAnsi="Times New Roman" w:cs="Times New Roman"/>
@@ -21549,7 +21368,6 @@
               </w:rPr>
               <w:t>Int</w:t>
             </w:r>
-            <w:proofErr w:type="spellEnd"/>
           </w:p>
         </w:tc>
         <w:tc>
@@ -21646,7 +21464,6 @@
                 <w:szCs w:val="28"/>
               </w:rPr>
             </w:pPr>
-            <w:proofErr w:type="spellStart"/>
             <w:r>
               <w:rPr>
                 <w:rFonts w:ascii="Times New Roman" w:hAnsi="Times New Roman" w:cs="Times New Roman"/>
@@ -21655,7 +21472,6 @@
               </w:rPr>
               <w:t>ProjectID</w:t>
             </w:r>
-            <w:proofErr w:type="spellEnd"/>
           </w:p>
         </w:tc>
         <w:tc>
@@ -21670,7 +21486,6 @@
                 <w:szCs w:val="28"/>
               </w:rPr>
             </w:pPr>
-            <w:proofErr w:type="spellStart"/>
             <w:r>
               <w:rPr>
                 <w:rFonts w:ascii="Times New Roman" w:hAnsi="Times New Roman" w:cs="Times New Roman"/>
@@ -21679,7 +21494,6 @@
               </w:rPr>
               <w:t>Int</w:t>
             </w:r>
-            <w:proofErr w:type="spellEnd"/>
           </w:p>
         </w:tc>
         <w:tc>
@@ -21776,7 +21590,6 @@
                 <w:szCs w:val="28"/>
               </w:rPr>
             </w:pPr>
-            <w:proofErr w:type="spellStart"/>
             <w:r>
               <w:rPr>
                 <w:rFonts w:ascii="Times New Roman" w:hAnsi="Times New Roman" w:cs="Times New Roman"/>
@@ -21785,7 +21598,6 @@
               </w:rPr>
               <w:t>StartDate</w:t>
             </w:r>
-            <w:proofErr w:type="spellEnd"/>
           </w:p>
         </w:tc>
         <w:tc>
@@ -21800,7 +21612,6 @@
                 <w:szCs w:val="28"/>
               </w:rPr>
             </w:pPr>
-            <w:proofErr w:type="spellStart"/>
             <w:r>
               <w:rPr>
                 <w:rFonts w:ascii="Times New Roman" w:hAnsi="Times New Roman" w:cs="Times New Roman"/>
@@ -21809,7 +21620,6 @@
               </w:rPr>
               <w:t>Datetime</w:t>
             </w:r>
-            <w:proofErr w:type="spellEnd"/>
           </w:p>
         </w:tc>
         <w:tc>
@@ -21906,7 +21716,6 @@
                 <w:szCs w:val="28"/>
               </w:rPr>
             </w:pPr>
-            <w:proofErr w:type="spellStart"/>
             <w:r>
               <w:rPr>
                 <w:rFonts w:ascii="Times New Roman" w:hAnsi="Times New Roman" w:cs="Times New Roman"/>
@@ -21915,7 +21724,6 @@
               </w:rPr>
               <w:t>EndDate</w:t>
             </w:r>
-            <w:proofErr w:type="spellEnd"/>
           </w:p>
         </w:tc>
         <w:tc>
@@ -21930,7 +21738,6 @@
                 <w:szCs w:val="28"/>
               </w:rPr>
             </w:pPr>
-            <w:proofErr w:type="spellStart"/>
             <w:r>
               <w:rPr>
                 <w:rFonts w:ascii="Times New Roman" w:hAnsi="Times New Roman" w:cs="Times New Roman"/>
@@ -21939,7 +21746,6 @@
               </w:rPr>
               <w:t>Datetime</w:t>
             </w:r>
-            <w:proofErr w:type="spellEnd"/>
           </w:p>
         </w:tc>
         <w:tc>

</xml_diff>